<commit_message>
CP leírás kibővítése, javítgatás
</commit_message>
<xml_diff>
--- a/CP_Dolgozat/Korlát programozás története.docx
+++ b/CP_Dolgozat/Korlát programozás története.docx
@@ -1,6 +1,6 @@
 
 <file path=word/document.xml><?xml version="1.0" encoding="utf-8"?>
-<w:document xmlns:wpc="http://schemas.microsoft.com/office/word/2010/wordprocessingCanvas" xmlns:cx="http://schemas.microsoft.com/office/drawing/2014/chartex" xmlns:cx1="http://schemas.microsoft.com/office/drawing/2015/9/8/chartex" xmlns:cx2="http://schemas.microsoft.com/office/drawing/2015/10/21/chartex" xmlns:cx3="http://schemas.microsoft.com/office/drawing/2016/5/9/chartex" xmlns:cx4="http://schemas.microsoft.com/office/drawing/2016/5/10/chartex" xmlns:cx5="http://schemas.microsoft.com/office/drawing/2016/5/11/chartex" xmlns:cx6="http://schemas.microsoft.com/office/drawing/2016/5/12/chartex" xmlns:cx7="http://schemas.microsoft.com/office/drawing/2016/5/13/chartex" xmlns:cx8="http://schemas.microsoft.com/office/drawing/2016/5/14/chartex" xmlns:mc="http://schemas.openxmlformats.org/markup-compatibility/2006" xmlns:aink="http://schemas.microsoft.com/office/drawing/2016/ink" xmlns:am3d="http://schemas.microsoft.com/office/drawing/2017/model3d" xmlns:o="urn:schemas-microsoft-com:office:office" xmlns:r="http://schemas.openxmlformats.org/officeDocument/2006/relationships" xmlns:m="http://schemas.openxmlformats.org/officeDocument/2006/math" xmlns:v="urn:schemas-microsoft-com:vml" xmlns:wp14="http://schemas.microsoft.com/office/word/2010/wordprocessingDrawing" xmlns:wp="http://schemas.openxmlformats.org/drawingml/2006/wordprocessingDrawing" xmlns:w10="urn:schemas-microsoft-com:office:word" xmlns:w="http://schemas.openxmlformats.org/wordprocessingml/2006/main" xmlns:w14="http://schemas.microsoft.com/office/word/2010/wordml" xmlns:w15="http://schemas.microsoft.com/office/word/2012/wordml" xmlns:w16cid="http://schemas.microsoft.com/office/word/2016/wordml/cid" xmlns:w16se="http://schemas.microsoft.com/office/word/2015/wordml/symex" xmlns:wpg="http://schemas.microsoft.com/office/word/2010/wordprocessingGroup" xmlns:wpi="http://schemas.microsoft.com/office/word/2010/wordprocessingInk" xmlns:wne="http://schemas.microsoft.com/office/word/2006/wordml" xmlns:wps="http://schemas.microsoft.com/office/word/2010/wordprocessingShape" mc:Ignorable="w14 w15 w16se w16cid wp14">
+<w:document xmlns:wpc="http://schemas.microsoft.com/office/word/2010/wordprocessingCanvas" xmlns:cx="http://schemas.microsoft.com/office/drawing/2014/chartex" xmlns:cx1="http://schemas.microsoft.com/office/drawing/2015/9/8/chartex" xmlns:mc="http://schemas.openxmlformats.org/markup-compatibility/2006" xmlns:o="urn:schemas-microsoft-com:office:office" xmlns:r="http://schemas.openxmlformats.org/officeDocument/2006/relationships" xmlns:m="http://schemas.openxmlformats.org/officeDocument/2006/math" xmlns:v="urn:schemas-microsoft-com:vml" xmlns:wp14="http://schemas.microsoft.com/office/word/2010/wordprocessingDrawing" xmlns:wp="http://schemas.openxmlformats.org/drawingml/2006/wordprocessingDrawing" xmlns:w10="urn:schemas-microsoft-com:office:word" xmlns:w="http://schemas.openxmlformats.org/wordprocessingml/2006/main" xmlns:w14="http://schemas.microsoft.com/office/word/2010/wordml" xmlns:w15="http://schemas.microsoft.com/office/word/2012/wordml" xmlns:w16se="http://schemas.microsoft.com/office/word/2015/wordml/symex" xmlns:wpg="http://schemas.microsoft.com/office/word/2010/wordprocessingGroup" xmlns:wpi="http://schemas.microsoft.com/office/word/2010/wordprocessingInk" xmlns:wne="http://schemas.microsoft.com/office/word/2006/wordml" xmlns:wps="http://schemas.microsoft.com/office/word/2010/wordprocessingShape" mc:Ignorable="w14 w15 w16se wp14">
   <w:body>
     <w:p>
       <w:pPr>
@@ -53,25 +53,7 @@
           <w:sz w:val="24"/>
           <w:szCs w:val="24"/>
         </w:rPr>
-        <w:t>A feladatunkat úgynevezett korlát</w:t>
-      </w:r>
-      <w:del w:id="1" w:author="Osz Oliver" w:date="2018-02-21T13:13:00Z">
-        <w:r>
-          <w:rPr>
-            <w:rFonts w:ascii="Times New Roman" w:hAnsi="Times New Roman" w:cs="Times New Roman"/>
-            <w:sz w:val="24"/>
-            <w:szCs w:val="24"/>
-          </w:rPr>
-          <w:delText xml:space="preserve"> </w:delText>
-        </w:r>
-      </w:del>
-      <w:r>
-        <w:rPr>
-          <w:rFonts w:ascii="Times New Roman" w:hAnsi="Times New Roman" w:cs="Times New Roman"/>
-          <w:sz w:val="24"/>
-          <w:szCs w:val="24"/>
-        </w:rPr>
-        <w:t>programozással oldottuk meg. Ennek a módszernek a legkorábbi verziója</w:t>
+        <w:t>A feladatunkat úgynevezett korlátprogramozással oldottuk meg. Ennek a módszernek a legkorábbi verziója</w:t>
       </w:r>
       <w:r>
         <w:rPr>
@@ -81,26 +63,14 @@
         </w:rPr>
         <w:t xml:space="preserve"> </w:t>
       </w:r>
-      <w:del w:id="2" w:author="SósNiki" w:date="2018-02-21T15:23:00Z">
-        <w:r>
-          <w:rPr>
-            <w:rFonts w:ascii="Times New Roman" w:hAnsi="Times New Roman" w:cs="Times New Roman"/>
-            <w:sz w:val="24"/>
-            <w:szCs w:val="24"/>
-          </w:rPr>
-          <w:delText>-</w:delText>
-        </w:r>
-      </w:del>
-      <w:ins w:id="3" w:author="Osz Oliver" w:date="2018-02-21T13:14:00Z">
-        <w:r>
-          <w:rPr>
-            <w:rFonts w:ascii="Times New Roman" w:hAnsi="Times New Roman" w:cs="Times New Roman"/>
-            <w:sz w:val="24"/>
-            <w:szCs w:val="24"/>
-          </w:rPr>
-          <w:t>–</w:t>
-        </w:r>
-      </w:ins>
+      <w:r>
+        <w:rPr>
+          <w:rFonts w:ascii="Times New Roman" w:hAnsi="Times New Roman" w:cs="Times New Roman"/>
+          <w:sz w:val="24"/>
+          <w:szCs w:val="24"/>
+        </w:rPr>
+        <w:t>–</w:t>
+      </w:r>
       <w:r>
         <w:rPr>
           <w:rFonts w:ascii="Times New Roman" w:hAnsi="Times New Roman" w:cs="Times New Roman"/>
@@ -135,26 +105,14 @@
         </w:rPr>
         <w:t xml:space="preserve"> </w:t>
       </w:r>
-      <w:del w:id="4" w:author="Osz Oliver" w:date="2018-02-21T13:14:00Z">
-        <w:r>
-          <w:rPr>
-            <w:rFonts w:ascii="Times New Roman" w:hAnsi="Times New Roman" w:cs="Times New Roman"/>
-            <w:sz w:val="24"/>
-            <w:szCs w:val="24"/>
-          </w:rPr>
-          <w:delText>-</w:delText>
-        </w:r>
-      </w:del>
-      <w:ins w:id="5" w:author="Osz Oliver" w:date="2018-02-21T13:14:00Z">
-        <w:r>
-          <w:rPr>
-            <w:rFonts w:ascii="Times New Roman" w:hAnsi="Times New Roman" w:cs="Times New Roman"/>
-            <w:sz w:val="24"/>
-            <w:szCs w:val="24"/>
-          </w:rPr>
-          <w:t>–</w:t>
-        </w:r>
-      </w:ins>
+      <w:r>
+        <w:rPr>
+          <w:rFonts w:ascii="Times New Roman" w:hAnsi="Times New Roman" w:cs="Times New Roman"/>
+          <w:sz w:val="24"/>
+          <w:szCs w:val="24"/>
+        </w:rPr>
+        <w:t>–</w:t>
+      </w:r>
       <w:r>
         <w:rPr>
           <w:rFonts w:ascii="Times New Roman" w:hAnsi="Times New Roman" w:cs="Times New Roman"/>
@@ -197,7 +155,16 @@
           <w:sz w:val="24"/>
           <w:szCs w:val="24"/>
         </w:rPr>
-        <w:t xml:space="preserve"> nevéhez fűz</w:t>
+        <w:t xml:space="preserve"> nevéhez </w:t>
+      </w:r>
+      <w:commentRangeStart w:id="1"/>
+      <w:r>
+        <w:rPr>
+          <w:rFonts w:ascii="Times New Roman" w:hAnsi="Times New Roman" w:cs="Times New Roman"/>
+          <w:sz w:val="24"/>
+          <w:szCs w:val="24"/>
+        </w:rPr>
+        <w:t>fűz</w:t>
       </w:r>
       <w:r>
         <w:rPr>
@@ -213,7 +180,22 @@
           <w:sz w:val="24"/>
           <w:szCs w:val="24"/>
         </w:rPr>
-        <w:t>dik.</w:t>
+        <w:t>dik</w:t>
+      </w:r>
+      <w:commentRangeEnd w:id="1"/>
+      <w:r>
+        <w:rPr>
+          <w:rStyle w:val="Jegyzethivatkozs"/>
+        </w:rPr>
+        <w:commentReference w:id="1"/>
+      </w:r>
+      <w:r>
+        <w:rPr>
+          <w:rFonts w:ascii="Times New Roman" w:hAnsi="Times New Roman" w:cs="Times New Roman"/>
+          <w:sz w:val="24"/>
+          <w:szCs w:val="24"/>
+        </w:rPr>
+        <w:t>.</w:t>
       </w:r>
       <w:r>
         <w:rPr>
@@ -253,7 +235,16 @@
           <w:sz w:val="24"/>
           <w:szCs w:val="24"/>
         </w:rPr>
-        <w:t xml:space="preserve"> és mivel a logikai programozást szerették volna kiterjeszteni, így sok helyen korlát-logikai programozás</w:t>
+        <w:t xml:space="preserve"> és mivel a logikai programozást szerették volna kiterjeszteni, így sok helyen </w:t>
+      </w:r>
+      <w:proofErr w:type="gramStart"/>
+      <w:r>
+        <w:rPr>
+          <w:rFonts w:ascii="Times New Roman" w:hAnsi="Times New Roman" w:cs="Times New Roman"/>
+          <w:sz w:val="24"/>
+          <w:szCs w:val="24"/>
+        </w:rPr>
+        <w:t>korlát-logikai programozás</w:t>
       </w:r>
       <w:r>
         <w:rPr>
@@ -263,6 +254,7 @@
         </w:rPr>
         <w:t>ként</w:t>
       </w:r>
+      <w:proofErr w:type="gramEnd"/>
       <w:r>
         <w:rPr>
           <w:rFonts w:ascii="Times New Roman" w:hAnsi="Times New Roman" w:cs="Times New Roman"/>
@@ -277,7 +269,25 @@
           <w:sz w:val="24"/>
           <w:szCs w:val="24"/>
         </w:rPr>
-        <w:t>. Az első praktikus verziók</w:t>
+        <w:t xml:space="preserve">. Az első </w:t>
+      </w:r>
+      <w:proofErr w:type="gramStart"/>
+      <w:r>
+        <w:rPr>
+          <w:rFonts w:ascii="Times New Roman" w:hAnsi="Times New Roman" w:cs="Times New Roman"/>
+          <w:sz w:val="24"/>
+          <w:szCs w:val="24"/>
+        </w:rPr>
+        <w:t>praktikus</w:t>
+      </w:r>
+      <w:proofErr w:type="gramEnd"/>
+      <w:r>
+        <w:rPr>
+          <w:rFonts w:ascii="Times New Roman" w:hAnsi="Times New Roman" w:cs="Times New Roman"/>
+          <w:sz w:val="24"/>
+          <w:szCs w:val="24"/>
+        </w:rPr>
+        <w:t xml:space="preserve"> verziók</w:t>
       </w:r>
       <w:r>
         <w:rPr>
@@ -359,27 +369,15 @@
         </w:rPr>
         <w:t xml:space="preserve"> </w:t>
       </w:r>
-      <w:ins w:id="6" w:author="SósNiki" w:date="2018-02-21T15:24:00Z">
-        <w:r>
-          <w:rPr>
-            <w:rFonts w:ascii="Times New Roman" w:hAnsi="Times New Roman" w:cs="Times New Roman"/>
-            <w:sz w:val="24"/>
-            <w:szCs w:val="24"/>
-          </w:rPr>
-          <w:softHyphen/>
-          <w:t>–</w:t>
-        </w:r>
-      </w:ins>
-      <w:del w:id="7" w:author="SósNiki" w:date="2018-02-21T15:24:00Z">
-        <w:r>
-          <w:rPr>
-            <w:rFonts w:ascii="Times New Roman" w:hAnsi="Times New Roman" w:cs="Times New Roman"/>
-            <w:sz w:val="24"/>
-            <w:szCs w:val="24"/>
-          </w:rPr>
-          <w:delText>-</w:delText>
-        </w:r>
-      </w:del>
+      <w:r>
+        <w:rPr>
+          <w:rFonts w:ascii="Times New Roman" w:hAnsi="Times New Roman" w:cs="Times New Roman"/>
+          <w:sz w:val="24"/>
+          <w:szCs w:val="24"/>
+        </w:rPr>
+        <w:softHyphen/>
+        <w:t>–</w:t>
+      </w:r>
       <w:r>
         <w:rPr>
           <w:rFonts w:ascii="Times New Roman" w:hAnsi="Times New Roman" w:cs="Times New Roman"/>
@@ -422,142 +420,286 @@
         </w:rPr>
         <w:t xml:space="preserve">A projektünkben a MiniZinc nevű </w:t>
       </w:r>
-      <w:ins w:id="8" w:author="SósNiki" w:date="2018-02-21T15:42:00Z">
-        <w:r>
-          <w:rPr>
-            <w:rFonts w:ascii="Times New Roman" w:hAnsi="Times New Roman" w:cs="Times New Roman"/>
-            <w:sz w:val="24"/>
-            <w:szCs w:val="24"/>
-          </w:rPr>
-          <w:t xml:space="preserve">grafikus </w:t>
+      <w:r>
+        <w:rPr>
+          <w:rFonts w:ascii="Times New Roman" w:hAnsi="Times New Roman" w:cs="Times New Roman"/>
+          <w:sz w:val="24"/>
+          <w:szCs w:val="24"/>
+        </w:rPr>
+        <w:t>grafikus szerkesztő programot használtuk – mag</w:t>
+      </w:r>
+      <w:r>
+        <w:rPr>
+          <w:rFonts w:ascii="Times New Roman" w:hAnsi="Times New Roman" w:cs="Times New Roman"/>
+          <w:sz w:val="24"/>
+          <w:szCs w:val="24"/>
+        </w:rPr>
+        <w:t>át a</w:t>
+      </w:r>
+      <w:r>
+        <w:rPr>
+          <w:rFonts w:ascii="Times New Roman" w:hAnsi="Times New Roman" w:cs="Times New Roman"/>
+          <w:sz w:val="24"/>
+          <w:szCs w:val="24"/>
+        </w:rPr>
+        <w:t xml:space="preserve"> nyelvet is így hívják</w:t>
+      </w:r>
+      <w:r>
+        <w:rPr>
+          <w:rFonts w:ascii="Times New Roman" w:hAnsi="Times New Roman" w:cs="Times New Roman"/>
+          <w:sz w:val="24"/>
+          <w:szCs w:val="24"/>
+        </w:rPr>
+        <w:t xml:space="preserve"> </w:t>
+      </w:r>
+      <w:r>
+        <w:rPr>
+          <w:rFonts w:ascii="Times New Roman" w:hAnsi="Times New Roman" w:cs="Times New Roman"/>
+          <w:sz w:val="24"/>
+          <w:szCs w:val="24"/>
+        </w:rPr>
+        <w:t>–</w:t>
+      </w:r>
+      <w:r>
+        <w:rPr>
+          <w:rFonts w:ascii="Times New Roman" w:hAnsi="Times New Roman" w:cs="Times New Roman"/>
+          <w:sz w:val="24"/>
+          <w:szCs w:val="24"/>
+        </w:rPr>
+        <w:t xml:space="preserve">, </w:t>
+      </w:r>
+      <w:r>
+        <w:rPr>
+          <w:rFonts w:ascii="Times New Roman" w:hAnsi="Times New Roman" w:cs="Times New Roman"/>
+          <w:sz w:val="24"/>
+          <w:szCs w:val="24"/>
+        </w:rPr>
+        <w:t xml:space="preserve">aminek a fordítója az mzn2fzn, amely </w:t>
+      </w:r>
+      <w:proofErr w:type="spellStart"/>
+      <w:r>
+        <w:rPr>
+          <w:rFonts w:ascii="Times New Roman" w:hAnsi="Times New Roman" w:cs="Times New Roman"/>
+          <w:sz w:val="24"/>
+          <w:szCs w:val="24"/>
+        </w:rPr>
+        <w:t>FlatZinc</w:t>
+      </w:r>
+      <w:proofErr w:type="spellEnd"/>
+      <w:r>
+        <w:rPr>
+          <w:rFonts w:ascii="Times New Roman" w:hAnsi="Times New Roman" w:cs="Times New Roman"/>
+          <w:sz w:val="24"/>
+          <w:szCs w:val="24"/>
+        </w:rPr>
+        <w:t>-</w:t>
+      </w:r>
+      <w:r>
+        <w:rPr>
+          <w:rFonts w:ascii="Times New Roman" w:hAnsi="Times New Roman" w:cs="Times New Roman"/>
+          <w:sz w:val="24"/>
+          <w:szCs w:val="24"/>
+        </w:rPr>
+        <w:t>re fordítja a</w:t>
+      </w:r>
+      <w:ins w:id="2" w:author="Osz Oliver" w:date="2018-02-26T12:45:00Z">
+        <w:r>
+          <w:rPr>
+            <w:rFonts w:ascii="Times New Roman" w:hAnsi="Times New Roman" w:cs="Times New Roman"/>
+            <w:sz w:val="24"/>
+            <w:szCs w:val="24"/>
+          </w:rPr>
+          <w:t xml:space="preserve"> </w:t>
+        </w:r>
+        <w:proofErr w:type="spellStart"/>
+        <w:r>
+          <w:rPr>
+            <w:rFonts w:ascii="Times New Roman" w:hAnsi="Times New Roman" w:cs="Times New Roman"/>
+            <w:sz w:val="24"/>
+            <w:szCs w:val="24"/>
+          </w:rPr>
+          <w:t>MiniZinc</w:t>
+        </w:r>
+        <w:proofErr w:type="spellEnd"/>
+        <w:r>
+          <w:rPr>
+            <w:rFonts w:ascii="Times New Roman" w:hAnsi="Times New Roman" w:cs="Times New Roman"/>
+            <w:sz w:val="24"/>
+            <w:szCs w:val="24"/>
+          </w:rPr>
+          <w:t xml:space="preserve"> modellt</w:t>
         </w:r>
       </w:ins>
-      <w:ins w:id="9" w:author="SósNiki" w:date="2018-02-21T15:41:00Z">
-        <w:r>
-          <w:rPr>
-            <w:rFonts w:ascii="Times New Roman" w:hAnsi="Times New Roman" w:cs="Times New Roman"/>
-            <w:sz w:val="24"/>
-            <w:szCs w:val="24"/>
-          </w:rPr>
-          <w:t>szerkesztő progra</w:t>
+      <w:del w:id="3" w:author="Osz Oliver" w:date="2018-02-26T12:45:00Z">
+        <w:r>
+          <w:rPr>
+            <w:rFonts w:ascii="Times New Roman" w:hAnsi="Times New Roman" w:cs="Times New Roman"/>
+            <w:sz w:val="24"/>
+            <w:szCs w:val="24"/>
+          </w:rPr>
+          <w:delText xml:space="preserve"> szövegünket</w:delText>
+        </w:r>
+      </w:del>
+      <w:r>
+        <w:rPr>
+          <w:rFonts w:ascii="Times New Roman" w:hAnsi="Times New Roman" w:cs="Times New Roman"/>
+          <w:sz w:val="24"/>
+          <w:szCs w:val="24"/>
+        </w:rPr>
+        <w:t>. Ezt a</w:t>
+      </w:r>
+      <w:ins w:id="4" w:author="Osz Oliver" w:date="2018-02-26T12:50:00Z">
+        <w:r>
+          <w:rPr>
+            <w:rFonts w:ascii="Times New Roman" w:hAnsi="Times New Roman" w:cs="Times New Roman"/>
+            <w:sz w:val="24"/>
+            <w:szCs w:val="24"/>
+          </w:rPr>
+          <w:t xml:space="preserve"> legtöbb megoldó által támogatott formátumú</w:t>
         </w:r>
       </w:ins>
-      <w:ins w:id="10" w:author="SósNiki" w:date="2018-02-21T15:42:00Z">
-        <w:r>
-          <w:rPr>
-            <w:rFonts w:ascii="Times New Roman" w:hAnsi="Times New Roman" w:cs="Times New Roman"/>
-            <w:sz w:val="24"/>
-            <w:szCs w:val="24"/>
-          </w:rPr>
-          <w:t>mot</w:t>
+      <w:r>
+        <w:rPr>
+          <w:rFonts w:ascii="Times New Roman" w:hAnsi="Times New Roman" w:cs="Times New Roman"/>
+          <w:sz w:val="24"/>
+          <w:szCs w:val="24"/>
+        </w:rPr>
+        <w:t xml:space="preserve"> </w:t>
+      </w:r>
+      <w:proofErr w:type="gramStart"/>
+      <w:r>
+        <w:rPr>
+          <w:rFonts w:ascii="Times New Roman" w:hAnsi="Times New Roman" w:cs="Times New Roman"/>
+          <w:sz w:val="24"/>
+          <w:szCs w:val="24"/>
+        </w:rPr>
+        <w:t>fájlt</w:t>
+      </w:r>
+      <w:proofErr w:type="gramEnd"/>
+      <w:r>
+        <w:rPr>
+          <w:rFonts w:ascii="Times New Roman" w:hAnsi="Times New Roman" w:cs="Times New Roman"/>
+          <w:sz w:val="24"/>
+          <w:szCs w:val="24"/>
+        </w:rPr>
+        <w:t xml:space="preserve"> adja tovább a megoldónak, ami végül kiadja a megoldást. </w:t>
+      </w:r>
+      <w:del w:id="5" w:author="Osz Oliver" w:date="2018-02-26T12:12:00Z">
+        <w:r>
+          <w:rPr>
+            <w:rFonts w:ascii="Times New Roman" w:hAnsi="Times New Roman" w:cs="Times New Roman"/>
+            <w:sz w:val="24"/>
+            <w:szCs w:val="24"/>
+          </w:rPr>
+          <w:delText>Legtöbbször ebből mi a Ge</w:delText>
+        </w:r>
+        <w:bookmarkStart w:id="6" w:name="_GoBack"/>
+        <w:bookmarkEnd w:id="6"/>
+        <w:r>
+          <w:rPr>
+            <w:rFonts w:ascii="Times New Roman" w:hAnsi="Times New Roman" w:cs="Times New Roman"/>
+            <w:sz w:val="24"/>
+            <w:szCs w:val="24"/>
+          </w:rPr>
+          <w:delText>code-ot használtuk.</w:delText>
+        </w:r>
+        <w:r>
+          <w:rPr>
+            <w:rFonts w:ascii="Times New Roman" w:hAnsi="Times New Roman" w:cs="Times New Roman"/>
+            <w:sz w:val="24"/>
+            <w:szCs w:val="24"/>
+          </w:rPr>
+          <w:delText xml:space="preserve"> </w:delText>
+        </w:r>
+      </w:del>
+      <w:r>
+        <w:rPr>
+          <w:rFonts w:ascii="Times New Roman" w:hAnsi="Times New Roman" w:cs="Times New Roman"/>
+          <w:sz w:val="24"/>
+          <w:szCs w:val="24"/>
+        </w:rPr>
+        <w:t>A</w:t>
+      </w:r>
+      <w:ins w:id="7" w:author="Osz Oliver" w:date="2018-02-26T12:13:00Z">
+        <w:r>
+          <w:rPr>
+            <w:rFonts w:ascii="Times New Roman" w:hAnsi="Times New Roman" w:cs="Times New Roman"/>
+            <w:sz w:val="24"/>
+            <w:szCs w:val="24"/>
+          </w:rPr>
+          <w:t xml:space="preserve">z egyik legnépszerűbb megoldó a </w:t>
+        </w:r>
+        <w:proofErr w:type="spellStart"/>
+        <w:r>
+          <w:rPr>
+            <w:rFonts w:ascii="Times New Roman" w:hAnsi="Times New Roman" w:cs="Times New Roman"/>
+            <w:sz w:val="24"/>
+            <w:szCs w:val="24"/>
+          </w:rPr>
+          <w:t>Gecode</w:t>
+        </w:r>
+        <w:proofErr w:type="spellEnd"/>
+        <w:r>
+          <w:rPr>
+            <w:rFonts w:ascii="Times New Roman" w:hAnsi="Times New Roman" w:cs="Times New Roman"/>
+            <w:sz w:val="24"/>
+            <w:szCs w:val="24"/>
+          </w:rPr>
+          <w:t>, melynek</w:t>
         </w:r>
       </w:ins>
-      <w:ins w:id="11" w:author="SósNiki" w:date="2018-02-21T15:41:00Z">
-        <w:r>
-          <w:rPr>
-            <w:rFonts w:ascii="Times New Roman" w:hAnsi="Times New Roman" w:cs="Times New Roman"/>
-            <w:sz w:val="24"/>
-            <w:szCs w:val="24"/>
-          </w:rPr>
-          <w:t xml:space="preserve"> használtuk</w:t>
+      <w:r>
+        <w:rPr>
+          <w:rFonts w:ascii="Times New Roman" w:hAnsi="Times New Roman" w:cs="Times New Roman"/>
+          <w:sz w:val="24"/>
+          <w:szCs w:val="24"/>
+        </w:rPr>
+        <w:t xml:space="preserve"> fő alkotója </w:t>
+      </w:r>
+      <w:r>
+        <w:rPr>
+          <w:rFonts w:ascii="Times New Roman" w:hAnsi="Times New Roman" w:cs="Times New Roman"/>
+          <w:sz w:val="24"/>
+          <w:szCs w:val="24"/>
+        </w:rPr>
+        <w:t xml:space="preserve">Christian </w:t>
+      </w:r>
+      <w:commentRangeStart w:id="8"/>
+      <w:proofErr w:type="spellStart"/>
+      <w:r>
+        <w:rPr>
+          <w:rFonts w:ascii="Times New Roman" w:hAnsi="Times New Roman" w:cs="Times New Roman"/>
+          <w:sz w:val="24"/>
+          <w:szCs w:val="24"/>
+        </w:rPr>
+        <w:t>Schulte</w:t>
+      </w:r>
+      <w:commentRangeEnd w:id="8"/>
+      <w:proofErr w:type="spellEnd"/>
+      <w:r>
+        <w:rPr>
+          <w:rStyle w:val="Jegyzethivatkozs"/>
+        </w:rPr>
+        <w:commentReference w:id="8"/>
+      </w:r>
+      <w:ins w:id="9" w:author="Osz Oliver" w:date="2018-02-26T12:13:00Z">
+        <w:r>
+          <w:rPr>
+            <w:rFonts w:ascii="Times New Roman" w:hAnsi="Times New Roman" w:cs="Times New Roman"/>
+            <w:sz w:val="24"/>
+            <w:szCs w:val="24"/>
+          </w:rPr>
+          <w:t>.</w:t>
         </w:r>
       </w:ins>
-      <w:ins w:id="12" w:author="SósNiki" w:date="2018-02-21T15:42:00Z">
-        <w:r>
-          <w:rPr>
-            <w:rFonts w:ascii="Times New Roman" w:hAnsi="Times New Roman" w:cs="Times New Roman"/>
-            <w:sz w:val="24"/>
-            <w:szCs w:val="24"/>
-          </w:rPr>
-          <w:t xml:space="preserve"> – </w:t>
-        </w:r>
-      </w:ins>
-      <w:ins w:id="13" w:author="SósNiki" w:date="2018-02-21T15:43:00Z">
-        <w:r>
-          <w:rPr>
-            <w:rFonts w:ascii="Times New Roman" w:hAnsi="Times New Roman" w:cs="Times New Roman"/>
-            <w:sz w:val="24"/>
-            <w:szCs w:val="24"/>
-          </w:rPr>
-          <w:t xml:space="preserve">maga </w:t>
-        </w:r>
-      </w:ins>
-      <w:ins w:id="14" w:author="SósNiki" w:date="2018-02-21T15:42:00Z">
-        <w:r>
-          <w:rPr>
-            <w:rFonts w:ascii="Times New Roman" w:hAnsi="Times New Roman" w:cs="Times New Roman"/>
-            <w:sz w:val="24"/>
-            <w:szCs w:val="24"/>
-          </w:rPr>
-          <w:t>nyelv</w:t>
-        </w:r>
-      </w:ins>
-      <w:ins w:id="15" w:author="SósNiki" w:date="2018-02-21T15:43:00Z">
-        <w:r>
-          <w:rPr>
-            <w:rFonts w:ascii="Times New Roman" w:hAnsi="Times New Roman" w:cs="Times New Roman"/>
-            <w:sz w:val="24"/>
-            <w:szCs w:val="24"/>
-          </w:rPr>
-          <w:t>et</w:t>
-        </w:r>
-      </w:ins>
-      <w:ins w:id="16" w:author="SósNiki" w:date="2018-02-21T15:42:00Z">
-        <w:r>
-          <w:rPr>
-            <w:rFonts w:ascii="Times New Roman" w:hAnsi="Times New Roman" w:cs="Times New Roman"/>
-            <w:sz w:val="24"/>
-            <w:szCs w:val="24"/>
-          </w:rPr>
-          <w:t xml:space="preserve"> is</w:t>
-        </w:r>
-      </w:ins>
-      <w:ins w:id="17" w:author="SósNiki" w:date="2018-02-21T15:43:00Z">
-        <w:r>
-          <w:rPr>
-            <w:rFonts w:ascii="Times New Roman" w:hAnsi="Times New Roman" w:cs="Times New Roman"/>
-            <w:sz w:val="24"/>
-            <w:szCs w:val="24"/>
-          </w:rPr>
-          <w:t xml:space="preserve"> így hívják</w:t>
-        </w:r>
-      </w:ins>
-      <w:ins w:id="18" w:author="SósNiki" w:date="2018-02-21T15:42:00Z">
-        <w:r>
-          <w:rPr>
-            <w:rFonts w:ascii="Times New Roman" w:hAnsi="Times New Roman" w:cs="Times New Roman"/>
-            <w:sz w:val="24"/>
-            <w:szCs w:val="24"/>
-          </w:rPr>
-          <w:t>–</w:t>
-        </w:r>
-      </w:ins>
-      <w:ins w:id="19" w:author="SósNiki" w:date="2018-02-21T15:41:00Z">
-        <w:r>
-          <w:rPr>
-            <w:rFonts w:ascii="Times New Roman" w:hAnsi="Times New Roman" w:cs="Times New Roman"/>
-            <w:sz w:val="24"/>
-            <w:szCs w:val="24"/>
-          </w:rPr>
-          <w:t xml:space="preserve"> </w:t>
-        </w:r>
-      </w:ins>
-      <w:del w:id="20" w:author="SósNiki" w:date="2018-02-21T15:41:00Z">
-        <w:r>
-          <w:rPr>
-            <w:rFonts w:ascii="Times New Roman" w:hAnsi="Times New Roman" w:cs="Times New Roman"/>
-            <w:sz w:val="24"/>
-            <w:szCs w:val="24"/>
-          </w:rPr>
-          <w:delText>felülete</w:delText>
-        </w:r>
-        <w:r>
-          <w:rPr>
-            <w:rFonts w:ascii="Times New Roman" w:hAnsi="Times New Roman" w:cs="Times New Roman"/>
-            <w:sz w:val="24"/>
-            <w:szCs w:val="24"/>
-          </w:rPr>
-          <w:delText>t alkalmaztuk</w:delText>
+      <w:del w:id="10" w:author="Osz Oliver" w:date="2018-02-26T12:13:00Z">
+        <w:r>
+          <w:rPr>
+            <w:rFonts w:ascii="Times New Roman" w:hAnsi="Times New Roman" w:cs="Times New Roman"/>
+            <w:sz w:val="24"/>
+            <w:szCs w:val="24"/>
+          </w:rPr>
+          <w:delText xml:space="preserve"> volt, de számos más kutató és programozó is dolgozott rajta.</w:delText>
         </w:r>
       </w:del>
       <w:r>
@@ -566,26 +708,114 @@
           <w:sz w:val="24"/>
           <w:szCs w:val="24"/>
         </w:rPr>
-        <w:t xml:space="preserve">, </w:t>
-      </w:r>
-      <w:ins w:id="21" w:author="SósNiki" w:date="2018-02-21T15:44:00Z">
-        <w:r>
-          <w:rPr>
-            <w:rFonts w:ascii="Times New Roman" w:hAnsi="Times New Roman" w:cs="Times New Roman"/>
-            <w:sz w:val="24"/>
-            <w:szCs w:val="24"/>
-          </w:rPr>
-          <w:t xml:space="preserve">aminek </w:t>
-        </w:r>
-      </w:ins>
-      <w:ins w:id="22" w:author="SósNiki" w:date="2018-02-21T15:45:00Z">
-        <w:r>
-          <w:rPr>
-            <w:rFonts w:ascii="Times New Roman" w:hAnsi="Times New Roman" w:cs="Times New Roman"/>
-            <w:sz w:val="24"/>
-            <w:szCs w:val="24"/>
-          </w:rPr>
-          <w:t xml:space="preserve">a fordítója az mzn2fzn, amely </w:t>
+        <w:t xml:space="preserve"> </w:t>
+      </w:r>
+      <w:r>
+        <w:rPr>
+          <w:rFonts w:ascii="Times New Roman" w:hAnsi="Times New Roman" w:cs="Times New Roman"/>
+          <w:sz w:val="24"/>
+          <w:szCs w:val="24"/>
+        </w:rPr>
+        <w:t xml:space="preserve">A munkát 2002-ben kezdték meg, 2005 </w:t>
+      </w:r>
+      <w:r>
+        <w:rPr>
+          <w:rFonts w:ascii="Times New Roman" w:hAnsi="Times New Roman" w:cs="Times New Roman"/>
+          <w:sz w:val="24"/>
+          <w:szCs w:val="24"/>
+        </w:rPr>
+        <w:t>decemberében</w:t>
+      </w:r>
+      <w:r>
+        <w:rPr>
+          <w:rFonts w:ascii="Times New Roman" w:hAnsi="Times New Roman" w:cs="Times New Roman"/>
+          <w:sz w:val="24"/>
+          <w:szCs w:val="24"/>
+        </w:rPr>
+        <w:t xml:space="preserve"> adták ki az első verziót, és onnantól kezdve több évben is </w:t>
+      </w:r>
+      <w:commentRangeStart w:id="11"/>
+      <w:r>
+        <w:rPr>
+          <w:rFonts w:ascii="Times New Roman" w:hAnsi="Times New Roman" w:cs="Times New Roman"/>
+          <w:sz w:val="24"/>
+          <w:szCs w:val="24"/>
+        </w:rPr>
+        <w:t xml:space="preserve">aranyérmes </w:t>
+      </w:r>
+      <w:commentRangeEnd w:id="11"/>
+      <w:r>
+        <w:rPr>
+          <w:rStyle w:val="Jegyzethivatkozs"/>
+        </w:rPr>
+        <w:commentReference w:id="11"/>
+      </w:r>
+      <w:r>
+        <w:rPr>
+          <w:rFonts w:ascii="Times New Roman" w:hAnsi="Times New Roman" w:cs="Times New Roman"/>
+          <w:sz w:val="24"/>
+          <w:szCs w:val="24"/>
+        </w:rPr>
+        <w:t xml:space="preserve">lett a </w:t>
+      </w:r>
+      <w:proofErr w:type="gramStart"/>
+      <w:r>
+        <w:rPr>
+          <w:rFonts w:ascii="Times New Roman" w:hAnsi="Times New Roman" w:cs="Times New Roman"/>
+          <w:sz w:val="24"/>
+          <w:szCs w:val="24"/>
+        </w:rPr>
+        <w:t>kategóriájában</w:t>
+      </w:r>
+      <w:proofErr w:type="gramEnd"/>
+      <w:r>
+        <w:rPr>
+          <w:rFonts w:ascii="Times New Roman" w:hAnsi="Times New Roman" w:cs="Times New Roman"/>
+          <w:sz w:val="24"/>
+          <w:szCs w:val="24"/>
+        </w:rPr>
+        <w:t>.</w:t>
+      </w:r>
+      <w:r>
+        <w:rPr>
+          <w:rFonts w:ascii="Times New Roman" w:hAnsi="Times New Roman" w:cs="Times New Roman"/>
+          <w:sz w:val="24"/>
+          <w:szCs w:val="24"/>
+        </w:rPr>
+        <w:t xml:space="preserve"> </w:t>
+      </w:r>
+      <w:r>
+        <w:rPr>
+          <w:rFonts w:ascii="Times New Roman" w:hAnsi="Times New Roman" w:cs="Times New Roman"/>
+          <w:sz w:val="24"/>
+          <w:szCs w:val="24"/>
+        </w:rPr>
+        <w:t>Ezen kívül</w:t>
+      </w:r>
+      <w:r>
+        <w:rPr>
+          <w:rFonts w:ascii="Times New Roman" w:hAnsi="Times New Roman" w:cs="Times New Roman"/>
+          <w:sz w:val="24"/>
+          <w:szCs w:val="24"/>
+        </w:rPr>
+        <w:t xml:space="preserve"> több </w:t>
+      </w:r>
+      <w:r>
+        <w:rPr>
+          <w:rFonts w:ascii="Times New Roman" w:hAnsi="Times New Roman" w:cs="Times New Roman"/>
+          <w:sz w:val="24"/>
+          <w:szCs w:val="24"/>
+        </w:rPr>
+        <w:t>megoldó</w:t>
+      </w:r>
+      <w:ins w:id="12" w:author="Osz Oliver" w:date="2018-02-26T12:17:00Z">
+        <w:r>
+          <w:rPr>
+            <w:rFonts w:ascii="Times New Roman" w:hAnsi="Times New Roman" w:cs="Times New Roman"/>
+            <w:sz w:val="24"/>
+            <w:szCs w:val="24"/>
+          </w:rPr>
+          <w:t xml:space="preserve">val is képes együttműködni a </w:t>
         </w:r>
         <w:proofErr w:type="spellStart"/>
         <w:r>
@@ -594,368 +824,108 @@
             <w:sz w:val="24"/>
             <w:szCs w:val="24"/>
           </w:rPr>
-          <w:t>FlatZinc</w:t>
+          <w:t>MiniZinc</w:t>
         </w:r>
       </w:ins>
       <w:proofErr w:type="spellEnd"/>
-      <w:ins w:id="23" w:author="SósNiki" w:date="2018-02-21T15:56:00Z">
-        <w:r>
-          <w:rPr>
-            <w:rFonts w:ascii="Times New Roman" w:hAnsi="Times New Roman" w:cs="Times New Roman"/>
-            <w:sz w:val="24"/>
-            <w:szCs w:val="24"/>
-          </w:rPr>
-          <w:t>-</w:t>
+      <w:del w:id="13" w:author="Osz Oliver" w:date="2018-02-26T12:18:00Z">
+        <w:r>
+          <w:rPr>
+            <w:rFonts w:ascii="Times New Roman" w:hAnsi="Times New Roman" w:cs="Times New Roman"/>
+            <w:sz w:val="24"/>
+            <w:szCs w:val="24"/>
+          </w:rPr>
+          <w:delText>t</w:delText>
+        </w:r>
+        <w:r>
+          <w:rPr>
+            <w:rFonts w:ascii="Times New Roman" w:hAnsi="Times New Roman" w:cs="Times New Roman"/>
+            <w:sz w:val="24"/>
+            <w:szCs w:val="24"/>
+          </w:rPr>
+          <w:delText xml:space="preserve"> is mellékeltek </w:delText>
+        </w:r>
+        <w:r>
+          <w:rPr>
+            <w:rFonts w:ascii="Times New Roman" w:hAnsi="Times New Roman" w:cs="Times New Roman"/>
+            <w:sz w:val="24"/>
+            <w:szCs w:val="24"/>
+          </w:rPr>
+          <w:delText>a programhoz</w:delText>
+        </w:r>
+      </w:del>
+      <w:r>
+        <w:rPr>
+          <w:rFonts w:ascii="Times New Roman" w:hAnsi="Times New Roman" w:cs="Times New Roman"/>
+          <w:sz w:val="24"/>
+          <w:szCs w:val="24"/>
+        </w:rPr>
+        <w:t xml:space="preserve">, ilyen például a </w:t>
+      </w:r>
+      <w:proofErr w:type="spellStart"/>
+      <w:r>
+        <w:rPr>
+          <w:rFonts w:ascii="Times New Roman" w:hAnsi="Times New Roman" w:cs="Times New Roman"/>
+          <w:sz w:val="24"/>
+          <w:szCs w:val="24"/>
+        </w:rPr>
+        <w:t>Gurobi</w:t>
+      </w:r>
+      <w:proofErr w:type="spellEnd"/>
+      <w:r>
+        <w:rPr>
+          <w:rFonts w:ascii="Times New Roman" w:hAnsi="Times New Roman" w:cs="Times New Roman"/>
+          <w:sz w:val="24"/>
+          <w:szCs w:val="24"/>
+        </w:rPr>
+        <w:t xml:space="preserve">, a </w:t>
+      </w:r>
+      <w:proofErr w:type="spellStart"/>
+      <w:r>
+        <w:rPr>
+          <w:rFonts w:ascii="Times New Roman" w:hAnsi="Times New Roman" w:cs="Times New Roman"/>
+          <w:sz w:val="24"/>
+          <w:szCs w:val="24"/>
+        </w:rPr>
+        <w:t>Chuffed</w:t>
+      </w:r>
+      <w:proofErr w:type="spellEnd"/>
+      <w:r>
+        <w:rPr>
+          <w:rFonts w:ascii="Times New Roman" w:hAnsi="Times New Roman" w:cs="Times New Roman"/>
+          <w:sz w:val="24"/>
+          <w:szCs w:val="24"/>
+        </w:rPr>
+        <w:t>,</w:t>
+      </w:r>
+      <w:ins w:id="14" w:author="Osz Oliver" w:date="2018-02-26T12:18:00Z">
+        <w:r>
+          <w:rPr>
+            <w:rFonts w:ascii="Times New Roman" w:hAnsi="Times New Roman" w:cs="Times New Roman"/>
+            <w:sz w:val="24"/>
+            <w:szCs w:val="24"/>
+          </w:rPr>
+          <w:t xml:space="preserve"> és a CBC.</w:t>
         </w:r>
       </w:ins>
-      <w:ins w:id="24" w:author="SósNiki" w:date="2018-02-21T15:45:00Z">
-        <w:r>
-          <w:rPr>
-            <w:rFonts w:ascii="Times New Roman" w:hAnsi="Times New Roman" w:cs="Times New Roman"/>
-            <w:sz w:val="24"/>
-            <w:szCs w:val="24"/>
-          </w:rPr>
-          <w:t xml:space="preserve">re fordítja </w:t>
-        </w:r>
-      </w:ins>
-      <w:ins w:id="25" w:author="SósNiki" w:date="2018-02-21T15:46:00Z">
-        <w:r>
-          <w:rPr>
-            <w:rFonts w:ascii="Times New Roman" w:hAnsi="Times New Roman" w:cs="Times New Roman"/>
-            <w:sz w:val="24"/>
-            <w:szCs w:val="24"/>
-          </w:rPr>
-          <w:t xml:space="preserve">a szövegünket. </w:t>
-        </w:r>
-      </w:ins>
-      <w:ins w:id="26" w:author="SósNiki" w:date="2018-02-21T15:47:00Z">
-        <w:r>
-          <w:rPr>
-            <w:rFonts w:ascii="Times New Roman" w:hAnsi="Times New Roman" w:cs="Times New Roman"/>
-            <w:sz w:val="24"/>
-            <w:szCs w:val="24"/>
-          </w:rPr>
-          <w:t>Ezt a fájlt adja tovább a megoldónak, ami végül kiadja a megoldást.</w:t>
-        </w:r>
-      </w:ins>
-      <w:ins w:id="27" w:author="SósNiki" w:date="2018-02-21T15:48:00Z">
-        <w:r>
-          <w:rPr>
-            <w:rFonts w:ascii="Times New Roman" w:hAnsi="Times New Roman" w:cs="Times New Roman"/>
-            <w:sz w:val="24"/>
-            <w:szCs w:val="24"/>
-          </w:rPr>
-          <w:t xml:space="preserve"> Legtöbbször ebből mi a Gecode-ot használtuk.</w:t>
-        </w:r>
-      </w:ins>
-      <w:del w:id="28" w:author="SósNiki" w:date="2018-02-21T15:46:00Z">
-        <w:r>
-          <w:rPr>
-            <w:rFonts w:ascii="Times New Roman" w:hAnsi="Times New Roman" w:cs="Times New Roman"/>
-            <w:sz w:val="24"/>
-            <w:szCs w:val="24"/>
-          </w:rPr>
-          <w:delText>ami</w:delText>
-        </w:r>
-        <w:r>
-          <w:rPr>
-            <w:rFonts w:ascii="Times New Roman" w:hAnsi="Times New Roman" w:cs="Times New Roman"/>
-            <w:sz w:val="24"/>
-            <w:szCs w:val="24"/>
-          </w:rPr>
-          <w:delText xml:space="preserve">hez legtöbbször a Gecode nevű </w:delText>
+      <w:del w:id="15" w:author="Osz Oliver" w:date="2018-02-26T12:19:00Z">
+        <w:r>
+          <w:rPr>
+            <w:rFonts w:ascii="Times New Roman" w:hAnsi="Times New Roman" w:cs="Times New Roman"/>
+            <w:sz w:val="24"/>
+            <w:szCs w:val="24"/>
+          </w:rPr>
+          <w:delText xml:space="preserve"> amiknek speciel ugyanaz a céljuk és a működésük végeredménye is.</w:delText>
+        </w:r>
+        <w:r>
+          <w:rPr>
+            <w:rFonts w:ascii="Times New Roman" w:hAnsi="Times New Roman" w:cs="Times New Roman"/>
+            <w:sz w:val="24"/>
+            <w:szCs w:val="24"/>
+          </w:rPr>
+          <w:delText xml:space="preserve"> </w:delText>
         </w:r>
       </w:del>
-      <w:del w:id="29" w:author="SósNiki" w:date="2018-02-21T15:37:00Z">
-        <w:r>
-          <w:rPr>
-            <w:rFonts w:ascii="Times New Roman" w:hAnsi="Times New Roman" w:cs="Times New Roman"/>
-            <w:sz w:val="24"/>
-            <w:szCs w:val="24"/>
-          </w:rPr>
-          <w:delText>fordítóprogramot</w:delText>
-        </w:r>
-      </w:del>
-      <w:del w:id="30" w:author="SósNiki" w:date="2018-02-21T15:46:00Z">
-        <w:r>
-          <w:rPr>
-            <w:rFonts w:ascii="Times New Roman" w:hAnsi="Times New Roman" w:cs="Times New Roman"/>
-            <w:sz w:val="24"/>
-            <w:szCs w:val="24"/>
-          </w:rPr>
-          <w:delText xml:space="preserve"> használtuk.</w:delText>
-        </w:r>
-      </w:del>
-      <w:ins w:id="31" w:author="SósNiki" w:date="2018-02-21T15:48:00Z">
-        <w:r>
-          <w:rPr>
-            <w:rFonts w:ascii="Times New Roman" w:hAnsi="Times New Roman" w:cs="Times New Roman"/>
-            <w:sz w:val="24"/>
-            <w:szCs w:val="24"/>
-          </w:rPr>
-          <w:t xml:space="preserve"> </w:t>
-        </w:r>
-      </w:ins>
-      <w:del w:id="32" w:author="SósNiki" w:date="2018-02-21T15:48:00Z">
-        <w:r>
-          <w:rPr>
-            <w:rFonts w:ascii="Times New Roman" w:hAnsi="Times New Roman" w:cs="Times New Roman"/>
-            <w:sz w:val="24"/>
-            <w:szCs w:val="24"/>
-          </w:rPr>
-          <w:delText xml:space="preserve"> </w:delText>
-        </w:r>
-      </w:del>
-      <w:r>
-        <w:rPr>
-          <w:rFonts w:ascii="Times New Roman" w:hAnsi="Times New Roman" w:cs="Times New Roman"/>
-          <w:sz w:val="24"/>
-          <w:szCs w:val="24"/>
-        </w:rPr>
-        <w:t xml:space="preserve">A fő alkotója </w:t>
-      </w:r>
-      <w:r>
-        <w:rPr>
-          <w:rFonts w:ascii="Times New Roman" w:hAnsi="Times New Roman" w:cs="Times New Roman"/>
-          <w:sz w:val="24"/>
-          <w:szCs w:val="24"/>
-        </w:rPr>
-        <w:t xml:space="preserve">Christian </w:t>
-      </w:r>
-      <w:proofErr w:type="spellStart"/>
-      <w:r>
-        <w:rPr>
-          <w:rFonts w:ascii="Times New Roman" w:hAnsi="Times New Roman" w:cs="Times New Roman"/>
-          <w:sz w:val="24"/>
-          <w:szCs w:val="24"/>
-        </w:rPr>
-        <w:t>Schulte</w:t>
-      </w:r>
-      <w:proofErr w:type="spellEnd"/>
-      <w:r>
-        <w:rPr>
-          <w:rFonts w:ascii="Times New Roman" w:hAnsi="Times New Roman" w:cs="Times New Roman"/>
-          <w:sz w:val="24"/>
-          <w:szCs w:val="24"/>
-        </w:rPr>
-        <w:t xml:space="preserve"> volt, de számos más kutató és programozó is dolgozott rajta. </w:t>
-      </w:r>
-      <w:r>
-        <w:rPr>
-          <w:rFonts w:ascii="Times New Roman" w:hAnsi="Times New Roman" w:cs="Times New Roman"/>
-          <w:sz w:val="24"/>
-          <w:szCs w:val="24"/>
-        </w:rPr>
-        <w:t xml:space="preserve">A munkát 2002-ben kezdték meg, 2005 </w:t>
-      </w:r>
-      <w:r>
-        <w:rPr>
-          <w:rFonts w:ascii="Times New Roman" w:hAnsi="Times New Roman" w:cs="Times New Roman"/>
-          <w:sz w:val="24"/>
-          <w:szCs w:val="24"/>
-        </w:rPr>
-        <w:t>decemberében</w:t>
-      </w:r>
-      <w:r>
-        <w:rPr>
-          <w:rFonts w:ascii="Times New Roman" w:hAnsi="Times New Roman" w:cs="Times New Roman"/>
-          <w:sz w:val="24"/>
-          <w:szCs w:val="24"/>
-        </w:rPr>
-        <w:t xml:space="preserve"> adták ki az első verziót, és onnantól kezdve több évben is aranyérmes lett a kategóriájában.</w:t>
-      </w:r>
-      <w:r>
-        <w:rPr>
-          <w:rFonts w:ascii="Times New Roman" w:hAnsi="Times New Roman" w:cs="Times New Roman"/>
-          <w:sz w:val="24"/>
-          <w:szCs w:val="24"/>
-        </w:rPr>
-        <w:t xml:space="preserve"> </w:t>
-      </w:r>
-      <w:ins w:id="33" w:author="SósNiki" w:date="2018-02-21T15:43:00Z">
-        <w:r>
-          <w:rPr>
-            <w:rFonts w:ascii="Times New Roman" w:hAnsi="Times New Roman" w:cs="Times New Roman"/>
-            <w:sz w:val="24"/>
-            <w:szCs w:val="24"/>
-          </w:rPr>
-          <w:t>Ezen kívül</w:t>
-        </w:r>
-      </w:ins>
-      <w:del w:id="34" w:author="SósNiki" w:date="2018-02-21T15:43:00Z">
-        <w:r>
-          <w:rPr>
-            <w:rFonts w:ascii="Times New Roman" w:hAnsi="Times New Roman" w:cs="Times New Roman"/>
-            <w:sz w:val="24"/>
-            <w:szCs w:val="24"/>
-          </w:rPr>
-          <w:delText>A MiniZinc-hez</w:delText>
-        </w:r>
-      </w:del>
-      <w:r>
-        <w:rPr>
-          <w:rFonts w:ascii="Times New Roman" w:hAnsi="Times New Roman" w:cs="Times New Roman"/>
-          <w:sz w:val="24"/>
-          <w:szCs w:val="24"/>
-        </w:rPr>
-        <w:t xml:space="preserve"> több </w:t>
-      </w:r>
-      <w:ins w:id="35" w:author="SósNiki" w:date="2018-02-21T15:37:00Z">
-        <w:r>
-          <w:rPr>
-            <w:rFonts w:ascii="Times New Roman" w:hAnsi="Times New Roman" w:cs="Times New Roman"/>
-            <w:sz w:val="24"/>
-            <w:szCs w:val="24"/>
-          </w:rPr>
-          <w:t>megoldót</w:t>
-        </w:r>
-      </w:ins>
-      <w:del w:id="36" w:author="SósNiki" w:date="2018-02-21T15:37:00Z">
-        <w:r>
-          <w:rPr>
-            <w:rFonts w:ascii="Times New Roman" w:hAnsi="Times New Roman" w:cs="Times New Roman"/>
-            <w:sz w:val="24"/>
-            <w:szCs w:val="24"/>
-          </w:rPr>
-          <w:delText>fordítót</w:delText>
-        </w:r>
-      </w:del>
-      <w:r>
-        <w:rPr>
-          <w:rFonts w:ascii="Times New Roman" w:hAnsi="Times New Roman" w:cs="Times New Roman"/>
-          <w:sz w:val="24"/>
-          <w:szCs w:val="24"/>
-        </w:rPr>
-        <w:t xml:space="preserve"> is </w:t>
-      </w:r>
-      <w:commentRangeStart w:id="37"/>
-      <w:r>
-        <w:rPr>
-          <w:rFonts w:ascii="Times New Roman" w:hAnsi="Times New Roman" w:cs="Times New Roman"/>
-          <w:sz w:val="24"/>
-          <w:szCs w:val="24"/>
-        </w:rPr>
-        <w:t>mellékeltek</w:t>
-      </w:r>
-      <w:commentRangeEnd w:id="37"/>
-      <w:r>
-        <w:rPr>
-          <w:rStyle w:val="Jegyzethivatkozs"/>
-        </w:rPr>
-        <w:commentReference w:id="37"/>
-      </w:r>
-      <w:r>
-        <w:rPr>
-          <w:rFonts w:ascii="Times New Roman" w:hAnsi="Times New Roman" w:cs="Times New Roman"/>
-          <w:sz w:val="24"/>
-          <w:szCs w:val="24"/>
-        </w:rPr>
-        <w:t xml:space="preserve"> </w:t>
-      </w:r>
-      <w:ins w:id="38" w:author="SósNiki" w:date="2018-02-21T15:57:00Z">
-        <w:r>
-          <w:rPr>
-            <w:rFonts w:ascii="Times New Roman" w:hAnsi="Times New Roman" w:cs="Times New Roman"/>
-            <w:sz w:val="24"/>
-            <w:szCs w:val="24"/>
-          </w:rPr>
-          <w:t>a programhoz</w:t>
-        </w:r>
-      </w:ins>
-      <w:del w:id="39" w:author="SósNiki" w:date="2018-02-21T15:57:00Z">
-        <w:r>
-          <w:rPr>
-            <w:rFonts w:ascii="Times New Roman" w:hAnsi="Times New Roman" w:cs="Times New Roman"/>
-            <w:sz w:val="24"/>
-            <w:szCs w:val="24"/>
-          </w:rPr>
-          <w:delText xml:space="preserve">a </w:delText>
-        </w:r>
-      </w:del>
-      <w:del w:id="40" w:author="SósNiki" w:date="2018-02-21T15:44:00Z">
-        <w:r>
-          <w:rPr>
-            <w:rFonts w:ascii="Times New Roman" w:hAnsi="Times New Roman" w:cs="Times New Roman"/>
-            <w:sz w:val="24"/>
-            <w:szCs w:val="24"/>
-          </w:rPr>
-          <w:delText>Gecode-on kívül</w:delText>
-        </w:r>
-      </w:del>
-      <w:r>
-        <w:rPr>
-          <w:rFonts w:ascii="Times New Roman" w:hAnsi="Times New Roman" w:cs="Times New Roman"/>
-          <w:sz w:val="24"/>
-          <w:szCs w:val="24"/>
-        </w:rPr>
-        <w:t xml:space="preserve">, ilyen például a </w:t>
-      </w:r>
-      <w:proofErr w:type="spellStart"/>
-      <w:r>
-        <w:rPr>
-          <w:rFonts w:ascii="Times New Roman" w:hAnsi="Times New Roman" w:cs="Times New Roman"/>
-          <w:sz w:val="24"/>
-          <w:szCs w:val="24"/>
-        </w:rPr>
-        <w:t>Gurobi</w:t>
-      </w:r>
-      <w:proofErr w:type="spellEnd"/>
-      <w:r>
-        <w:rPr>
-          <w:rFonts w:ascii="Times New Roman" w:hAnsi="Times New Roman" w:cs="Times New Roman"/>
-          <w:sz w:val="24"/>
-          <w:szCs w:val="24"/>
-        </w:rPr>
-        <w:t xml:space="preserve">, a </w:t>
-      </w:r>
-      <w:proofErr w:type="spellStart"/>
-      <w:r>
-        <w:rPr>
-          <w:rFonts w:ascii="Times New Roman" w:hAnsi="Times New Roman" w:cs="Times New Roman"/>
-          <w:sz w:val="24"/>
-          <w:szCs w:val="24"/>
-        </w:rPr>
-        <w:t>Chuffed</w:t>
-      </w:r>
-      <w:proofErr w:type="spellEnd"/>
-      <w:r>
-        <w:rPr>
-          <w:rFonts w:ascii="Times New Roman" w:hAnsi="Times New Roman" w:cs="Times New Roman"/>
-          <w:sz w:val="24"/>
-          <w:szCs w:val="24"/>
-        </w:rPr>
-        <w:t>, amiknek speciel ugyanaz a céljuk és a működésük végeredménye is. Tehát a MiniZinc önmagában nem tudná elvégezni a rá bízott munkát, csak segédprogramok segítségével képes erre</w:t>
-      </w:r>
-      <w:ins w:id="41" w:author="SósNiki" w:date="2018-02-21T15:50:00Z">
-        <w:r>
-          <w:rPr>
-            <w:rFonts w:ascii="Times New Roman" w:hAnsi="Times New Roman" w:cs="Times New Roman"/>
-            <w:sz w:val="24"/>
-            <w:szCs w:val="24"/>
-          </w:rPr>
-          <w:t>,</w:t>
-        </w:r>
-      </w:ins>
-      <w:ins w:id="42" w:author="SósNiki" w:date="2018-02-21T15:49:00Z">
-        <w:r>
-          <w:rPr>
-            <w:rFonts w:ascii="Times New Roman" w:hAnsi="Times New Roman" w:cs="Times New Roman"/>
-            <w:sz w:val="24"/>
-            <w:szCs w:val="24"/>
-          </w:rPr>
-          <w:t xml:space="preserve"> ám a feladatokat automatikusan adja ki a részegységeknek</w:t>
-        </w:r>
-      </w:ins>
-      <w:r>
-        <w:rPr>
-          <w:rFonts w:ascii="Times New Roman" w:hAnsi="Times New Roman" w:cs="Times New Roman"/>
-          <w:sz w:val="24"/>
-          <w:szCs w:val="24"/>
-        </w:rPr>
-        <w:t xml:space="preserve">. </w:t>
-      </w:r>
-      <w:bookmarkStart w:id="43" w:name="_GoBack"/>
-      <w:bookmarkEnd w:id="43"/>
     </w:p>
     <w:p>
       <w:pPr>
@@ -974,7 +944,7 @@
         </w:rPr>
         <w:t xml:space="preserve">A </w:t>
       </w:r>
-      <w:ins w:id="44" w:author="Osz Oliver" w:date="2018-02-21T13:17:00Z">
+      <w:ins w:id="16" w:author="Osz Oliver" w:date="2018-02-21T13:17:00Z">
         <w:r>
           <w:rPr>
             <w:rFonts w:ascii="Times New Roman" w:hAnsi="Times New Roman" w:cs="Times New Roman"/>
@@ -984,16 +954,6 @@
           <w:t xml:space="preserve">megoldó működését </w:t>
         </w:r>
       </w:ins>
-      <w:del w:id="45" w:author="Osz Oliver" w:date="2018-02-21T13:17:00Z">
-        <w:r>
-          <w:rPr>
-            <w:rFonts w:ascii="Times New Roman" w:hAnsi="Times New Roman" w:cs="Times New Roman"/>
-            <w:sz w:val="24"/>
-            <w:szCs w:val="24"/>
-          </w:rPr>
-          <w:delText xml:space="preserve">programozási módszert </w:delText>
-        </w:r>
-      </w:del>
       <w:r>
         <w:rPr>
           <w:rFonts w:ascii="Times New Roman" w:hAnsi="Times New Roman" w:cs="Times New Roman"/>
@@ -1016,25 +976,7 @@
           <w:sz w:val="24"/>
           <w:szCs w:val="24"/>
         </w:rPr>
-        <w:t>A feladványt a szakirodalomban „négy</w:t>
-      </w:r>
-      <w:del w:id="46" w:author="Osz Oliver" w:date="2018-02-21T13:17:00Z">
-        <w:r>
-          <w:rPr>
-            <w:rFonts w:ascii="Times New Roman" w:hAnsi="Times New Roman" w:cs="Times New Roman"/>
-            <w:sz w:val="24"/>
-            <w:szCs w:val="24"/>
-          </w:rPr>
-          <w:delText xml:space="preserve"> </w:delText>
-        </w:r>
-      </w:del>
-      <w:r>
-        <w:rPr>
-          <w:rFonts w:ascii="Times New Roman" w:hAnsi="Times New Roman" w:cs="Times New Roman"/>
-          <w:sz w:val="24"/>
-          <w:szCs w:val="24"/>
-        </w:rPr>
-        <w:t xml:space="preserve">szín tételként” szokták említeni. Adottak bizonyos országok és ezeket úgy kell kiszínezni </w:t>
+        <w:t xml:space="preserve">A feladványt a szakirodalomban „négyszín tételként” szokták említeni. Adottak bizonyos országok és ezeket úgy kell kiszínezni </w:t>
       </w:r>
       <w:r>
         <w:rPr>
@@ -1142,26 +1084,14 @@
         </w:rPr>
         <w:t xml:space="preserve"> </w:t>
       </w:r>
-      <w:ins w:id="47" w:author="SósNiki" w:date="2018-02-21T15:25:00Z">
-        <w:r>
-          <w:rPr>
-            <w:rFonts w:ascii="Times New Roman" w:hAnsi="Times New Roman" w:cs="Times New Roman"/>
-            <w:sz w:val="24"/>
-            <w:szCs w:val="24"/>
-          </w:rPr>
-          <w:t>–</w:t>
-        </w:r>
-      </w:ins>
-      <w:del w:id="48" w:author="SósNiki" w:date="2018-02-21T15:24:00Z">
-        <w:r>
-          <w:rPr>
-            <w:rFonts w:ascii="Times New Roman" w:hAnsi="Times New Roman" w:cs="Times New Roman"/>
-            <w:sz w:val="24"/>
-            <w:szCs w:val="24"/>
-          </w:rPr>
-          <w:delText xml:space="preserve">- </w:delText>
-        </w:r>
-      </w:del>
+      <w:r>
+        <w:rPr>
+          <w:rFonts w:ascii="Times New Roman" w:hAnsi="Times New Roman" w:cs="Times New Roman"/>
+          <w:sz w:val="24"/>
+          <w:szCs w:val="24"/>
+        </w:rPr>
+        <w:t>–</w:t>
+      </w:r>
       <w:r>
         <w:rPr>
           <w:rFonts w:ascii="Times New Roman" w:hAnsi="Times New Roman" w:cs="Times New Roman"/>
@@ -1229,12 +1159,12 @@
     </w:p>
     <w:p>
       <w:pPr>
-        <w:jc w:val="both"/>
-        <w:rPr>
-          <w:del w:id="49" w:author="SósNiki" w:date="2018-02-21T15:51:00Z"/>
-          <w:rFonts w:ascii="Times New Roman" w:hAnsi="Times New Roman" w:cs="Times New Roman"/>
-          <w:sz w:val="24"/>
-          <w:szCs w:val="24"/>
+        <w:rPr>
+          <w:rFonts w:ascii="Calibri" w:eastAsia="Calibri" w:hAnsi="Calibri" w:cs="Calibri"/>
+          <w:b/>
+          <w:color w:val="5E2B97"/>
+          <w:sz w:val="60"/>
+          <w:lang w:eastAsia="hu-HU"/>
         </w:rPr>
       </w:pPr>
       <w:r>
@@ -1311,7 +1241,7 @@
               </wp:anchor>
             </w:drawing>
           </mc:Choice>
-          <mc:Fallback>
+          <mc:Fallback xmlns:w16cid="http://schemas.microsoft.com/office/word/2016/wordml/cid" xmlns:am3d="http://schemas.microsoft.com/office/drawing/2017/model3d" xmlns:aink="http://schemas.microsoft.com/office/drawing/2016/ink" xmlns:cx8="http://schemas.microsoft.com/office/drawing/2016/5/14/chartex" xmlns:cx7="http://schemas.microsoft.com/office/drawing/2016/5/13/chartex" xmlns:cx6="http://schemas.microsoft.com/office/drawing/2016/5/12/chartex" xmlns:cx5="http://schemas.microsoft.com/office/drawing/2016/5/11/chartex" xmlns:cx4="http://schemas.microsoft.com/office/drawing/2016/5/10/chartex" xmlns:cx3="http://schemas.microsoft.com/office/drawing/2016/5/9/chartex" xmlns:cx2="http://schemas.microsoft.com/office/drawing/2015/10/21/chartex">
             <w:pict>
               <v:shapetype w14:anchorId="6526F6FC" id="_x0000_t202" coordsize="21600,21600" o:spt="202" path="m,l,21600r21600,l21600,xe">
                 <v:stroke joinstyle="miter"/>
@@ -1367,7 +1297,7 @@
                     <pic:cNvPicPr/>
                   </pic:nvPicPr>
                   <pic:blipFill>
-                    <a:blip r:embed="rId9"/>
+                    <a:blip r:embed="rId8"/>
                     <a:stretch>
                       <a:fillRect/>
                     </a:stretch>
@@ -1393,253 +1323,6 @@
           </wp:anchor>
         </w:drawing>
       </w:r>
-      <w:del w:id="50" w:author="SósNiki" w:date="2018-02-21T15:51:00Z">
-        <w:r>
-          <w:rPr>
-            <w:rFonts w:ascii="Times New Roman" w:hAnsi="Times New Roman" w:cs="Times New Roman"/>
-            <w:sz w:val="24"/>
-            <w:szCs w:val="24"/>
-          </w:rPr>
-          <w:delText xml:space="preserve">A program </w:delText>
-        </w:r>
-      </w:del>
-      <w:ins w:id="51" w:author="Osz Oliver" w:date="2018-02-21T13:20:00Z">
-        <w:del w:id="52" w:author="SósNiki" w:date="2018-02-21T15:51:00Z">
-          <w:r>
-            <w:rPr>
-              <w:rFonts w:ascii="Times New Roman" w:hAnsi="Times New Roman" w:cs="Times New Roman"/>
-              <w:sz w:val="24"/>
-              <w:szCs w:val="24"/>
-            </w:rPr>
-            <w:delText>megoldó</w:delText>
-          </w:r>
-          <w:r>
-            <w:rPr>
-              <w:rFonts w:ascii="Times New Roman" w:hAnsi="Times New Roman" w:cs="Times New Roman"/>
-              <w:sz w:val="24"/>
-              <w:szCs w:val="24"/>
-            </w:rPr>
-            <w:delText xml:space="preserve"> </w:delText>
-          </w:r>
-        </w:del>
-      </w:ins>
-      <w:del w:id="53" w:author="SósNiki" w:date="2018-02-21T15:51:00Z">
-        <w:r>
-          <w:rPr>
-            <w:rFonts w:ascii="Times New Roman" w:hAnsi="Times New Roman" w:cs="Times New Roman"/>
-            <w:sz w:val="24"/>
-            <w:szCs w:val="24"/>
-          </w:rPr>
-          <w:delText xml:space="preserve">úgy dolgozik, hogy </w:delText>
-        </w:r>
-        <w:r>
-          <w:rPr>
-            <w:rFonts w:ascii="Times New Roman" w:hAnsi="Times New Roman" w:cs="Times New Roman"/>
-            <w:sz w:val="24"/>
-            <w:szCs w:val="24"/>
-          </w:rPr>
-          <w:delText>először</w:delText>
-        </w:r>
-        <w:r>
-          <w:rPr>
-            <w:rFonts w:ascii="Times New Roman" w:hAnsi="Times New Roman" w:cs="Times New Roman"/>
-            <w:sz w:val="24"/>
-            <w:szCs w:val="24"/>
-          </w:rPr>
-          <w:delText xml:space="preserve"> értéket ad</w:delText>
-        </w:r>
-        <w:r>
-          <w:rPr>
-            <w:rFonts w:ascii="Times New Roman" w:hAnsi="Times New Roman" w:cs="Times New Roman"/>
-            <w:sz w:val="24"/>
-            <w:szCs w:val="24"/>
-          </w:rPr>
-          <w:delText xml:space="preserve"> egy tetszőlegesen kiválasztott</w:delText>
-        </w:r>
-        <w:r>
-          <w:rPr>
-            <w:rFonts w:ascii="Times New Roman" w:hAnsi="Times New Roman" w:cs="Times New Roman"/>
-            <w:sz w:val="24"/>
-            <w:szCs w:val="24"/>
-          </w:rPr>
-          <w:delText xml:space="preserve"> országnak</w:delText>
-        </w:r>
-        <w:r>
-          <w:rPr>
-            <w:rFonts w:ascii="Times New Roman" w:hAnsi="Times New Roman" w:cs="Times New Roman"/>
-            <w:sz w:val="24"/>
-            <w:szCs w:val="24"/>
-          </w:rPr>
-          <w:delText xml:space="preserve">. A szomszédos területeknél kizárja azt a lehetőséget, amit már felhasználtunk, így már csak a megmaradt színekből választhat. </w:delText>
-        </w:r>
-        <w:r>
-          <w:rPr>
-            <w:rFonts w:ascii="Times New Roman" w:hAnsi="Times New Roman" w:cs="Times New Roman"/>
-            <w:sz w:val="24"/>
-            <w:szCs w:val="24"/>
-          </w:rPr>
-          <w:delText>Sorban megy végig a kód az egysé</w:delText>
-        </w:r>
-      </w:del>
-      <w:del w:id="54" w:author="SósNiki" w:date="2018-02-21T15:33:00Z">
-        <w:r>
-          <w:rPr>
-            <w:rFonts w:ascii="Times New Roman" w:hAnsi="Times New Roman" w:cs="Times New Roman"/>
-            <w:sz w:val="24"/>
-            <w:szCs w:val="24"/>
-          </w:rPr>
-          <w:delText xml:space="preserve">geken és </w:delText>
-        </w:r>
-        <w:commentRangeStart w:id="55"/>
-        <w:r>
-          <w:rPr>
-            <w:rFonts w:ascii="Times New Roman" w:hAnsi="Times New Roman" w:cs="Times New Roman"/>
-            <w:sz w:val="24"/>
-            <w:szCs w:val="24"/>
-          </w:rPr>
-          <w:delText xml:space="preserve">folyamatosan </w:delText>
-        </w:r>
-        <w:commentRangeEnd w:id="55"/>
-        <w:r>
-          <w:rPr>
-            <w:rStyle w:val="Jegyzethivatkozs"/>
-          </w:rPr>
-          <w:commentReference w:id="55"/>
-        </w:r>
-        <w:r>
-          <w:rPr>
-            <w:rFonts w:ascii="Times New Roman" w:hAnsi="Times New Roman" w:cs="Times New Roman"/>
-            <w:sz w:val="24"/>
-            <w:szCs w:val="24"/>
-          </w:rPr>
-          <w:delText>ellenőrzi, hogy a megadott kikötéseket nem szeg</w:delText>
-        </w:r>
-        <w:r>
-          <w:rPr>
-            <w:rFonts w:ascii="Times New Roman" w:hAnsi="Times New Roman" w:cs="Times New Roman"/>
-            <w:sz w:val="24"/>
-            <w:szCs w:val="24"/>
-          </w:rPr>
-          <w:delText>t</w:delText>
-        </w:r>
-        <w:r>
-          <w:rPr>
-            <w:rFonts w:ascii="Times New Roman" w:hAnsi="Times New Roman" w:cs="Times New Roman"/>
-            <w:sz w:val="24"/>
-            <w:szCs w:val="24"/>
-          </w:rPr>
-          <w:delText xml:space="preserve">ük-e meg. </w:delText>
-        </w:r>
-      </w:del>
-      <w:del w:id="56" w:author="SósNiki" w:date="2018-02-21T15:51:00Z">
-        <w:r>
-          <w:rPr>
-            <w:rFonts w:ascii="Times New Roman" w:hAnsi="Times New Roman" w:cs="Times New Roman"/>
-            <w:sz w:val="24"/>
-            <w:szCs w:val="24"/>
-          </w:rPr>
-          <w:delText>Természetesen</w:delText>
-        </w:r>
-        <w:r>
-          <w:rPr>
-            <w:rFonts w:ascii="Times New Roman" w:hAnsi="Times New Roman" w:cs="Times New Roman"/>
-            <w:sz w:val="24"/>
-            <w:szCs w:val="24"/>
-          </w:rPr>
-          <w:delText xml:space="preserve"> nem</w:delText>
-        </w:r>
-        <w:r>
-          <w:rPr>
-            <w:rFonts w:ascii="Times New Roman" w:hAnsi="Times New Roman" w:cs="Times New Roman"/>
-            <w:sz w:val="24"/>
-            <w:szCs w:val="24"/>
-          </w:rPr>
-          <w:delText xml:space="preserve"> csak</w:delText>
-        </w:r>
-        <w:r>
-          <w:rPr>
-            <w:rFonts w:ascii="Times New Roman" w:hAnsi="Times New Roman" w:cs="Times New Roman"/>
-            <w:sz w:val="24"/>
-            <w:szCs w:val="24"/>
-          </w:rPr>
-          <w:delText xml:space="preserve"> egy megoldásunk lesz</w:delText>
-        </w:r>
-        <w:r>
-          <w:rPr>
-            <w:rFonts w:ascii="Times New Roman" w:hAnsi="Times New Roman" w:cs="Times New Roman"/>
-            <w:sz w:val="24"/>
-            <w:szCs w:val="24"/>
-          </w:rPr>
-          <w:delText xml:space="preserve"> a végén</w:delText>
-        </w:r>
-        <w:r>
-          <w:rPr>
-            <w:rFonts w:ascii="Times New Roman" w:hAnsi="Times New Roman" w:cs="Times New Roman"/>
-            <w:sz w:val="24"/>
-            <w:szCs w:val="24"/>
-          </w:rPr>
-          <w:delText xml:space="preserve">, </w:delText>
-        </w:r>
-        <w:r>
-          <w:rPr>
-            <w:rFonts w:ascii="Times New Roman" w:hAnsi="Times New Roman" w:cs="Times New Roman"/>
-            <w:sz w:val="24"/>
-            <w:szCs w:val="24"/>
-          </w:rPr>
-          <w:delText>hiszen,</w:delText>
-        </w:r>
-        <w:r>
-          <w:rPr>
-            <w:rFonts w:ascii="Times New Roman" w:hAnsi="Times New Roman" w:cs="Times New Roman"/>
-            <w:sz w:val="24"/>
-            <w:szCs w:val="24"/>
-          </w:rPr>
-          <w:delText xml:space="preserve"> ha például </w:delText>
-        </w:r>
-        <w:r>
-          <w:rPr>
-            <w:rFonts w:ascii="Times New Roman" w:hAnsi="Times New Roman" w:cs="Times New Roman"/>
-            <w:sz w:val="24"/>
-            <w:szCs w:val="24"/>
-          </w:rPr>
-          <w:delText xml:space="preserve">a piros és a fekete színt felcseréljük egymással, akkor az már </w:delText>
-        </w:r>
-        <w:commentRangeStart w:id="57"/>
-        <w:r>
-          <w:rPr>
-            <w:rFonts w:ascii="Times New Roman" w:hAnsi="Times New Roman" w:cs="Times New Roman"/>
-            <w:sz w:val="24"/>
-            <w:szCs w:val="24"/>
-          </w:rPr>
-          <w:delText xml:space="preserve">másik megoldásnak fog </w:delText>
-        </w:r>
-        <w:commentRangeEnd w:id="57"/>
-        <w:r>
-          <w:rPr>
-            <w:rStyle w:val="Jegyzethivatkozs"/>
-          </w:rPr>
-          <w:commentReference w:id="57"/>
-        </w:r>
-        <w:r>
-          <w:rPr>
-            <w:rFonts w:ascii="Times New Roman" w:hAnsi="Times New Roman" w:cs="Times New Roman"/>
-            <w:sz w:val="24"/>
-            <w:szCs w:val="24"/>
-          </w:rPr>
-          <w:delText>számítani.</w:delText>
-        </w:r>
-      </w:del>
-    </w:p>
-    <w:p>
-      <w:pPr>
-        <w:rPr>
-          <w:rFonts w:ascii="Calibri" w:eastAsia="Calibri" w:hAnsi="Calibri" w:cs="Calibri"/>
-          <w:b/>
-          <w:color w:val="5E2B97"/>
-          <w:sz w:val="60"/>
-          <w:lang w:eastAsia="hu-HU"/>
-        </w:rPr>
-      </w:pPr>
       <w:r>
         <w:br w:type="page"/>
       </w:r>
@@ -1732,7 +1415,7 @@
                     <pic:cNvPicPr/>
                   </pic:nvPicPr>
                   <pic:blipFill>
-                    <a:blip r:embed="rId10" cstate="print">
+                    <a:blip r:embed="rId9" cstate="print">
                       <a:extLst>
                         <a:ext uri="{28A0092B-C50C-407E-A947-70E740481C1C}">
                           <a14:useLocalDpi xmlns:a14="http://schemas.microsoft.com/office/drawing/2010/main" val="0"/>
@@ -1840,6 +1523,7 @@
           <w:szCs w:val="24"/>
         </w:rPr>
       </w:pPr>
+      <w:proofErr w:type="gramStart"/>
       <w:r>
         <w:rPr>
           <w:rFonts w:ascii="Consolas" w:eastAsia="Calibri" w:hAnsi="Consolas" w:cs="Times New Roman"/>
@@ -1850,25 +1534,6 @@
         </w:rPr>
         <w:t>var</w:t>
       </w:r>
-      <w:r>
-        <w:rPr>
-          <w:rFonts w:ascii="Consolas" w:eastAsia="Calibri" w:hAnsi="Consolas" w:cs="Times New Roman"/>
-          <w:b/>
-          <w:sz w:val="24"/>
-          <w:szCs w:val="24"/>
-        </w:rPr>
-        <w:t xml:space="preserve"> </w:t>
-      </w:r>
-      <w:proofErr w:type="gramStart"/>
-      <w:r>
-        <w:rPr>
-          <w:rFonts w:ascii="Consolas" w:eastAsia="Calibri" w:hAnsi="Consolas" w:cs="Times New Roman"/>
-          <w:b/>
-          <w:sz w:val="24"/>
-          <w:szCs w:val="24"/>
-        </w:rPr>
-        <w:t>1..</w:t>
-      </w:r>
       <w:proofErr w:type="gramEnd"/>
       <w:r>
         <w:rPr>
@@ -1877,7 +1542,7 @@
           <w:sz w:val="24"/>
           <w:szCs w:val="24"/>
         </w:rPr>
-        <w:t>maxSzin: Belgium;</w:t>
+        <w:t xml:space="preserve"> 1..maxSzin: Belgium;</w:t>
       </w:r>
     </w:p>
     <w:p>
@@ -1892,6 +1557,7 @@
           <w:szCs w:val="24"/>
         </w:rPr>
       </w:pPr>
+      <w:proofErr w:type="gramStart"/>
       <w:r>
         <w:rPr>
           <w:rFonts w:ascii="Consolas" w:eastAsia="Calibri" w:hAnsi="Consolas" w:cs="Times New Roman"/>
@@ -1902,25 +1568,6 @@
         </w:rPr>
         <w:t>var</w:t>
       </w:r>
-      <w:r>
-        <w:rPr>
-          <w:rFonts w:ascii="Consolas" w:eastAsia="Calibri" w:hAnsi="Consolas" w:cs="Times New Roman"/>
-          <w:b/>
-          <w:sz w:val="24"/>
-          <w:szCs w:val="24"/>
-        </w:rPr>
-        <w:t xml:space="preserve"> </w:t>
-      </w:r>
-      <w:proofErr w:type="gramStart"/>
-      <w:r>
-        <w:rPr>
-          <w:rFonts w:ascii="Consolas" w:eastAsia="Calibri" w:hAnsi="Consolas" w:cs="Times New Roman"/>
-          <w:b/>
-          <w:sz w:val="24"/>
-          <w:szCs w:val="24"/>
-        </w:rPr>
-        <w:t>1..</w:t>
-      </w:r>
       <w:proofErr w:type="gramEnd"/>
       <w:r>
         <w:rPr>
@@ -1929,7 +1576,7 @@
           <w:sz w:val="24"/>
           <w:szCs w:val="24"/>
         </w:rPr>
-        <w:t>maxSzin: Dánia;</w:t>
+        <w:t xml:space="preserve"> 1..maxSzin: Dánia;</w:t>
       </w:r>
     </w:p>
     <w:p>
@@ -2018,7 +1665,7 @@
               </wp:anchor>
             </w:drawing>
           </mc:Choice>
-          <mc:Fallback>
+          <mc:Fallback xmlns:w16cid="http://schemas.microsoft.com/office/word/2016/wordml/cid" xmlns:am3d="http://schemas.microsoft.com/office/drawing/2017/model3d" xmlns:aink="http://schemas.microsoft.com/office/drawing/2016/ink" xmlns:cx8="http://schemas.microsoft.com/office/drawing/2016/5/14/chartex" xmlns:cx7="http://schemas.microsoft.com/office/drawing/2016/5/13/chartex" xmlns:cx6="http://schemas.microsoft.com/office/drawing/2016/5/12/chartex" xmlns:cx5="http://schemas.microsoft.com/office/drawing/2016/5/11/chartex" xmlns:cx4="http://schemas.microsoft.com/office/drawing/2016/5/10/chartex" xmlns:cx3="http://schemas.microsoft.com/office/drawing/2016/5/9/chartex" xmlns:cx2="http://schemas.microsoft.com/office/drawing/2015/10/21/chartex">
             <w:pict>
               <v:shape w14:anchorId="235F936E" id="Szövegdoboz 2" o:spid="_x0000_s1027" type="#_x0000_t202" style="position:absolute;left:0;text-align:left;margin-left:346.75pt;margin-top:6.3pt;width:62.4pt;height:.05pt;z-index:251666432;visibility:visible;mso-wrap-style:square;mso-width-percent:0;mso-wrap-distance-left:9pt;mso-wrap-distance-top:0;mso-wrap-distance-right:9pt;mso-wrap-distance-bottom:0;mso-position-horizontal:absolute;mso-position-horizontal-relative:text;mso-position-vertical:absolute;mso-position-vertical-relative:text;mso-width-percent:0;mso-width-relative:margin;v-text-anchor:top" o:gfxdata="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" stroked="f">
                 <v:textbox style="mso-fit-shape-to-text:t" inset="0,0,0,0">
@@ -2043,6 +1690,7 @@
           </mc:Fallback>
         </mc:AlternateContent>
       </w:r>
+      <w:proofErr w:type="gramStart"/>
       <w:r>
         <w:rPr>
           <w:rFonts w:ascii="Consolas" w:eastAsia="Calibri" w:hAnsi="Consolas" w:cs="Times New Roman"/>
@@ -2053,25 +1701,6 @@
         </w:rPr>
         <w:t>var</w:t>
       </w:r>
-      <w:r>
-        <w:rPr>
-          <w:rFonts w:ascii="Consolas" w:eastAsia="Calibri" w:hAnsi="Consolas" w:cs="Times New Roman"/>
-          <w:b/>
-          <w:sz w:val="24"/>
-          <w:szCs w:val="24"/>
-        </w:rPr>
-        <w:t xml:space="preserve"> </w:t>
-      </w:r>
-      <w:proofErr w:type="gramStart"/>
-      <w:r>
-        <w:rPr>
-          <w:rFonts w:ascii="Consolas" w:eastAsia="Calibri" w:hAnsi="Consolas" w:cs="Times New Roman"/>
-          <w:b/>
-          <w:sz w:val="24"/>
-          <w:szCs w:val="24"/>
-        </w:rPr>
-        <w:t>1..</w:t>
-      </w:r>
       <w:proofErr w:type="gramEnd"/>
       <w:r>
         <w:rPr>
@@ -2080,7 +1709,7 @@
           <w:sz w:val="24"/>
           <w:szCs w:val="24"/>
         </w:rPr>
-        <w:t>maxSzin: Franciaország;</w:t>
+        <w:t xml:space="preserve"> 1..maxSzin: Franciaország;</w:t>
       </w:r>
     </w:p>
     <w:p>
@@ -2095,6 +1724,7 @@
           <w:szCs w:val="24"/>
         </w:rPr>
       </w:pPr>
+      <w:proofErr w:type="gramStart"/>
       <w:r>
         <w:rPr>
           <w:rFonts w:ascii="Consolas" w:eastAsia="Calibri" w:hAnsi="Consolas" w:cs="Times New Roman"/>
@@ -2105,25 +1735,6 @@
         </w:rPr>
         <w:t>var</w:t>
       </w:r>
-      <w:r>
-        <w:rPr>
-          <w:rFonts w:ascii="Consolas" w:eastAsia="Calibri" w:hAnsi="Consolas" w:cs="Times New Roman"/>
-          <w:b/>
-          <w:sz w:val="24"/>
-          <w:szCs w:val="24"/>
-        </w:rPr>
-        <w:t xml:space="preserve"> </w:t>
-      </w:r>
-      <w:proofErr w:type="gramStart"/>
-      <w:r>
-        <w:rPr>
-          <w:rFonts w:ascii="Consolas" w:eastAsia="Calibri" w:hAnsi="Consolas" w:cs="Times New Roman"/>
-          <w:b/>
-          <w:sz w:val="24"/>
-          <w:szCs w:val="24"/>
-        </w:rPr>
-        <w:t>1..</w:t>
-      </w:r>
       <w:proofErr w:type="gramEnd"/>
       <w:r>
         <w:rPr>
@@ -2132,7 +1743,7 @@
           <w:sz w:val="24"/>
           <w:szCs w:val="24"/>
         </w:rPr>
-        <w:t>maxSzin: Németország;</w:t>
+        <w:t xml:space="preserve"> 1..maxSzin: Németország;</w:t>
       </w:r>
     </w:p>
     <w:p>
@@ -2147,6 +1758,7 @@
           <w:szCs w:val="24"/>
         </w:rPr>
       </w:pPr>
+      <w:proofErr w:type="gramStart"/>
       <w:r>
         <w:rPr>
           <w:rFonts w:ascii="Consolas" w:eastAsia="Calibri" w:hAnsi="Consolas" w:cs="Times New Roman"/>
@@ -2157,25 +1769,6 @@
         </w:rPr>
         <w:t>var</w:t>
       </w:r>
-      <w:r>
-        <w:rPr>
-          <w:rFonts w:ascii="Consolas" w:eastAsia="Calibri" w:hAnsi="Consolas" w:cs="Times New Roman"/>
-          <w:b/>
-          <w:sz w:val="24"/>
-          <w:szCs w:val="24"/>
-        </w:rPr>
-        <w:t xml:space="preserve"> </w:t>
-      </w:r>
-      <w:proofErr w:type="gramStart"/>
-      <w:r>
-        <w:rPr>
-          <w:rFonts w:ascii="Consolas" w:eastAsia="Calibri" w:hAnsi="Consolas" w:cs="Times New Roman"/>
-          <w:b/>
-          <w:sz w:val="24"/>
-          <w:szCs w:val="24"/>
-        </w:rPr>
-        <w:t>1..</w:t>
-      </w:r>
       <w:proofErr w:type="gramEnd"/>
       <w:r>
         <w:rPr>
@@ -2184,7 +1777,7 @@
           <w:sz w:val="24"/>
           <w:szCs w:val="24"/>
         </w:rPr>
-        <w:t>maxSzin: Hollandia;</w:t>
+        <w:t xml:space="preserve"> 1..maxSzin: Hollandia;</w:t>
       </w:r>
     </w:p>
     <w:p>
@@ -2199,6 +1792,7 @@
           <w:szCs w:val="24"/>
         </w:rPr>
       </w:pPr>
+      <w:proofErr w:type="gramStart"/>
       <w:r>
         <w:rPr>
           <w:rFonts w:ascii="Consolas" w:eastAsia="Calibri" w:hAnsi="Consolas" w:cs="Times New Roman"/>
@@ -2209,25 +1803,6 @@
         </w:rPr>
         <w:t>var</w:t>
       </w:r>
-      <w:r>
-        <w:rPr>
-          <w:rFonts w:ascii="Consolas" w:eastAsia="Calibri" w:hAnsi="Consolas" w:cs="Times New Roman"/>
-          <w:b/>
-          <w:sz w:val="24"/>
-          <w:szCs w:val="24"/>
-        </w:rPr>
-        <w:t xml:space="preserve"> </w:t>
-      </w:r>
-      <w:proofErr w:type="gramStart"/>
-      <w:r>
-        <w:rPr>
-          <w:rFonts w:ascii="Consolas" w:eastAsia="Calibri" w:hAnsi="Consolas" w:cs="Times New Roman"/>
-          <w:b/>
-          <w:sz w:val="24"/>
-          <w:szCs w:val="24"/>
-        </w:rPr>
-        <w:t>1..</w:t>
-      </w:r>
       <w:proofErr w:type="gramEnd"/>
       <w:r>
         <w:rPr>
@@ -2236,7 +1811,7 @@
           <w:sz w:val="24"/>
           <w:szCs w:val="24"/>
         </w:rPr>
-        <w:t>maxSzin: Luxemburg;</w:t>
+        <w:t xml:space="preserve"> 1..maxSzin: Luxemburg;</w:t>
       </w:r>
     </w:p>
     <w:p>
@@ -2307,7 +1882,7 @@
                     </pic:cNvPicPr>
                   </pic:nvPicPr>
                   <pic:blipFill>
-                    <a:blip r:embed="rId11">
+                    <a:blip r:embed="rId10">
                       <a:extLst>
                         <a:ext uri="{28A0092B-C50C-407E-A947-70E740481C1C}">
                           <a14:useLocalDpi xmlns:a14="http://schemas.microsoft.com/office/drawing/2010/main" val="0"/>
@@ -2689,7 +2264,7 @@
               </wp:anchor>
             </w:drawing>
           </mc:Choice>
-          <mc:Fallback>
+          <mc:Fallback xmlns:w16cid="http://schemas.microsoft.com/office/word/2016/wordml/cid" xmlns:am3d="http://schemas.microsoft.com/office/drawing/2017/model3d" xmlns:aink="http://schemas.microsoft.com/office/drawing/2016/ink" xmlns:cx8="http://schemas.microsoft.com/office/drawing/2016/5/14/chartex" xmlns:cx7="http://schemas.microsoft.com/office/drawing/2016/5/13/chartex" xmlns:cx6="http://schemas.microsoft.com/office/drawing/2016/5/12/chartex" xmlns:cx5="http://schemas.microsoft.com/office/drawing/2016/5/11/chartex" xmlns:cx4="http://schemas.microsoft.com/office/drawing/2016/5/10/chartex" xmlns:cx3="http://schemas.microsoft.com/office/drawing/2016/5/9/chartex" xmlns:cx2="http://schemas.microsoft.com/office/drawing/2015/10/21/chartex">
             <w:pict>
               <v:shape w14:anchorId="06022030" id="Szövegdoboz 4" o:spid="_x0000_s1028" type="#_x0000_t202" style="position:absolute;left:0;text-align:left;margin-left:338.95pt;margin-top:8.05pt;width:84.6pt;height:13.8pt;z-index:251669504;visibility:visible;mso-wrap-style:square;mso-width-percent:0;mso-height-percent:0;mso-wrap-distance-left:9pt;mso-wrap-distance-top:0;mso-wrap-distance-right:9pt;mso-wrap-distance-bottom:0;mso-position-horizontal:absolute;mso-position-horizontal-relative:text;mso-position-vertical:absolute;mso-position-vertical-relative:text;mso-width-percent:0;mso-height-percent:0;mso-width-relative:margin;mso-height-relative:margin;v-text-anchor:top" o:gfxdata="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" stroked="f">
                 <v:textbox inset="0,0,0,0">
@@ -2924,19 +2499,11 @@
         <w:ind w:left="-6" w:hanging="11"/>
         <w:jc w:val="both"/>
         <w:rPr>
-          <w:ins w:id="58" w:author="SósNiki" w:date="2018-02-21T15:51:00Z"/>
-          <w:rFonts w:ascii="Consolas" w:eastAsia="Calibri" w:hAnsi="Consolas" w:cs="Times New Roman"/>
-          <w:b/>
-          <w:sz w:val="24"/>
-          <w:szCs w:val="24"/>
-        </w:rPr>
-        <w:pPrChange w:id="59" w:author="SósNiki" w:date="2018-02-21T15:54:00Z">
-          <w:pPr>
-            <w:spacing w:after="0" w:line="264" w:lineRule="auto"/>
-            <w:ind w:left="-6" w:hanging="11"/>
-            <w:jc w:val="both"/>
-          </w:pPr>
-        </w:pPrChange>
+          <w:rFonts w:ascii="Consolas" w:eastAsia="Calibri" w:hAnsi="Consolas" w:cs="Times New Roman"/>
+          <w:b/>
+          <w:sz w:val="24"/>
+          <w:szCs w:val="24"/>
+        </w:rPr>
       </w:pPr>
       <w:proofErr w:type="spellStart"/>
       <w:r>
@@ -2985,60 +2552,54 @@
       <w:pPr>
         <w:jc w:val="both"/>
         <w:rPr>
-          <w:ins w:id="60" w:author="SósNiki" w:date="2018-02-21T15:52:00Z"/>
+          <w:ins w:id="17" w:author="Osz Oliver" w:date="2018-02-26T12:33:00Z"/>
           <w:rFonts w:ascii="Times New Roman" w:hAnsi="Times New Roman" w:cs="Times New Roman"/>
           <w:sz w:val="24"/>
           <w:szCs w:val="24"/>
         </w:rPr>
       </w:pPr>
-      <w:ins w:id="61" w:author="SósNiki" w:date="2018-02-21T15:52:00Z">
-        <w:r>
-          <w:rPr>
-            <w:rFonts w:ascii="Times New Roman" w:hAnsi="Times New Roman" w:cs="Times New Roman"/>
-            <w:sz w:val="24"/>
-            <w:szCs w:val="24"/>
-          </w:rPr>
-          <w:t xml:space="preserve">A </w:t>
-        </w:r>
-        <w:r>
-          <w:rPr>
-            <w:rFonts w:ascii="Times New Roman" w:hAnsi="Times New Roman" w:cs="Times New Roman"/>
-            <w:sz w:val="24"/>
-            <w:szCs w:val="24"/>
-          </w:rPr>
-          <w:t>megoldó</w:t>
-        </w:r>
-        <w:r>
-          <w:rPr>
-            <w:rFonts w:ascii="Times New Roman" w:hAnsi="Times New Roman" w:cs="Times New Roman"/>
-            <w:sz w:val="24"/>
-            <w:szCs w:val="24"/>
-          </w:rPr>
-          <w:t xml:space="preserve"> úgy dolgozik, hogy először értéket ad egy tetszőlegesen kiválasztott országnak. A szomszédos területeknél kizárja azt a lehetőséget, amit már felhasználtunk, így már csak a megmaradt színekből választhat. </w:t>
-        </w:r>
-        <w:r>
-          <w:rPr>
-            <w:rFonts w:ascii="Times New Roman" w:hAnsi="Times New Roman" w:cs="Times New Roman"/>
-            <w:sz w:val="24"/>
-            <w:szCs w:val="24"/>
-          </w:rPr>
-          <w:t>Sorban megy végig a kód az egysé</w:t>
-        </w:r>
-        <w:r>
-          <w:rPr>
-            <w:rFonts w:ascii="Times New Roman" w:hAnsi="Times New Roman" w:cs="Times New Roman"/>
-            <w:sz w:val="24"/>
-            <w:szCs w:val="24"/>
-          </w:rPr>
-          <w:t>geken</w:t>
-        </w:r>
-        <w:r>
-          <w:rPr>
-            <w:rFonts w:ascii="Times New Roman" w:hAnsi="Times New Roman" w:cs="Times New Roman"/>
-            <w:sz w:val="24"/>
-            <w:szCs w:val="24"/>
-          </w:rPr>
-          <w:t xml:space="preserve"> és amellett, hogy ellenőrizzük nem szegtük-e meg valamelyik korlátozást, a változók értékkészletét csökkentjük, és ezt addig ismételjük amíg még ezt meg tudjuk tenni. Ezt a műveletet </w:t>
+      <w:r>
+        <w:rPr>
+          <w:rFonts w:ascii="Times New Roman" w:hAnsi="Times New Roman" w:cs="Times New Roman"/>
+          <w:sz w:val="24"/>
+          <w:szCs w:val="24"/>
+        </w:rPr>
+        <w:t xml:space="preserve">A </w:t>
+      </w:r>
+      <w:r>
+        <w:rPr>
+          <w:rFonts w:ascii="Times New Roman" w:hAnsi="Times New Roman" w:cs="Times New Roman"/>
+          <w:sz w:val="24"/>
+          <w:szCs w:val="24"/>
+        </w:rPr>
+        <w:t>megoldó</w:t>
+      </w:r>
+      <w:r>
+        <w:rPr>
+          <w:rFonts w:ascii="Times New Roman" w:hAnsi="Times New Roman" w:cs="Times New Roman"/>
+          <w:sz w:val="24"/>
+          <w:szCs w:val="24"/>
+        </w:rPr>
+        <w:t xml:space="preserve"> úgy dolgozik, hogy </w:t>
+      </w:r>
+      <w:del w:id="18" w:author="Osz Oliver" w:date="2018-02-26T12:32:00Z">
+        <w:r>
+          <w:rPr>
+            <w:rFonts w:ascii="Times New Roman" w:hAnsi="Times New Roman" w:cs="Times New Roman"/>
+            <w:sz w:val="24"/>
+            <w:szCs w:val="24"/>
+          </w:rPr>
+          <w:delText xml:space="preserve">először értéket ad egy tetszőlegesen kiválasztott országnak. </w:delText>
+        </w:r>
+      </w:del>
+      <w:ins w:id="19" w:author="Osz Oliver" w:date="2018-02-26T12:32:00Z">
+        <w:r>
+          <w:rPr>
+            <w:rFonts w:ascii="Times New Roman" w:hAnsi="Times New Roman" w:cs="Times New Roman"/>
+            <w:sz w:val="24"/>
+            <w:szCs w:val="24"/>
+          </w:rPr>
+          <w:t xml:space="preserve">kiválaszt egy változót – a példában egy országot – és beállítja egy lehetséges értékre – színre. Ezután a korlátozások alapján következtetve csökkenti a többi változó lehetséges értékkészletét. Ezt a műveletet </w:t>
         </w:r>
         <w:proofErr w:type="spellStart"/>
         <w:r>
@@ -3058,85 +2619,306 @@
           </w:rPr>
           <w:t xml:space="preserve"> nevezzük. </w:t>
         </w:r>
-        <w:r>
-          <w:rPr>
-            <w:rFonts w:ascii="Times New Roman" w:hAnsi="Times New Roman" w:cs="Times New Roman"/>
-            <w:sz w:val="24"/>
-            <w:szCs w:val="24"/>
-          </w:rPr>
-          <w:t>Természetesen</w:t>
-        </w:r>
-        <w:r>
-          <w:rPr>
-            <w:rFonts w:ascii="Times New Roman" w:hAnsi="Times New Roman" w:cs="Times New Roman"/>
-            <w:sz w:val="24"/>
-            <w:szCs w:val="24"/>
-          </w:rPr>
-          <w:t xml:space="preserve"> nem csak egy megoldásunk lesz a végén, hiszen, ha például a piros és a fekete színt felcseréljük egymással, akkor az már </w:t>
-        </w:r>
-        <w:commentRangeStart w:id="62"/>
-        <w:r>
-          <w:rPr>
-            <w:rFonts w:ascii="Times New Roman" w:hAnsi="Times New Roman" w:cs="Times New Roman"/>
-            <w:sz w:val="24"/>
-            <w:szCs w:val="24"/>
-          </w:rPr>
-          <w:t xml:space="preserve">másik megoldásnak fog </w:t>
-        </w:r>
-        <w:commentRangeEnd w:id="62"/>
-        <w:r>
-          <w:rPr>
-            <w:rStyle w:val="Jegyzethivatkozs"/>
-          </w:rPr>
-          <w:commentReference w:id="62"/>
-        </w:r>
-        <w:r>
-          <w:rPr>
-            <w:rFonts w:ascii="Times New Roman" w:hAnsi="Times New Roman" w:cs="Times New Roman"/>
-            <w:sz w:val="24"/>
-            <w:szCs w:val="24"/>
-          </w:rPr>
-          <w:t>számítani.</w:t>
-        </w:r>
-        <w:r>
-          <w:rPr>
-            <w:rFonts w:ascii="Times New Roman" w:hAnsi="Times New Roman" w:cs="Times New Roman"/>
-            <w:sz w:val="24"/>
-            <w:szCs w:val="24"/>
-          </w:rPr>
-          <w:t xml:space="preserve"> A korlátprogramozásnak ez egy hatalmas előnye, hogy az összes lehetséges megoldást kiadja nekünk, nem pedig csak egyet.</w:t>
+      </w:ins>
+      <w:r>
+        <w:rPr>
+          <w:rFonts w:ascii="Times New Roman" w:hAnsi="Times New Roman" w:cs="Times New Roman"/>
+          <w:sz w:val="24"/>
+          <w:szCs w:val="24"/>
+        </w:rPr>
+        <w:t>A</w:t>
+      </w:r>
+      <w:ins w:id="20" w:author="Osz Oliver" w:date="2018-02-26T12:32:00Z">
+        <w:r>
+          <w:rPr>
+            <w:rFonts w:ascii="Times New Roman" w:hAnsi="Times New Roman" w:cs="Times New Roman"/>
+            <w:sz w:val="24"/>
+            <w:szCs w:val="24"/>
+          </w:rPr>
+          <w:t xml:space="preserve"> példában ez azt jelenti, hogy a</w:t>
+        </w:r>
+      </w:ins>
+      <w:r>
+        <w:rPr>
+          <w:rFonts w:ascii="Times New Roman" w:hAnsi="Times New Roman" w:cs="Times New Roman"/>
+          <w:sz w:val="24"/>
+          <w:szCs w:val="24"/>
+        </w:rPr>
+        <w:t xml:space="preserve"> szomszédos területeknél kizárja azt a lehetőséget, amit már felhasználtunk, így már csak a megmaradt színekből választhat.</w:t>
+      </w:r>
+      <w:del w:id="21" w:author="Osz Oliver" w:date="2018-02-26T12:33:00Z">
+        <w:r>
+          <w:rPr>
+            <w:rFonts w:ascii="Times New Roman" w:hAnsi="Times New Roman" w:cs="Times New Roman"/>
+            <w:sz w:val="24"/>
+            <w:szCs w:val="24"/>
+          </w:rPr>
+          <w:delText xml:space="preserve"> </w:delText>
+        </w:r>
+        <w:r>
+          <w:rPr>
+            <w:rFonts w:ascii="Times New Roman" w:hAnsi="Times New Roman" w:cs="Times New Roman"/>
+            <w:sz w:val="24"/>
+            <w:szCs w:val="24"/>
+          </w:rPr>
+          <w:delText>Sorban megy végig a kód az egysé</w:delText>
+        </w:r>
+        <w:r>
+          <w:rPr>
+            <w:rFonts w:ascii="Times New Roman" w:hAnsi="Times New Roman" w:cs="Times New Roman"/>
+            <w:sz w:val="24"/>
+            <w:szCs w:val="24"/>
+          </w:rPr>
+          <w:delText>geken</w:delText>
+        </w:r>
+        <w:r>
+          <w:rPr>
+            <w:rFonts w:ascii="Times New Roman" w:hAnsi="Times New Roman" w:cs="Times New Roman"/>
+            <w:sz w:val="24"/>
+            <w:szCs w:val="24"/>
+          </w:rPr>
+          <w:delText xml:space="preserve"> és amellett, hogy ellenőrizzük nem szegtük-e meg valamelyik korlátozást, a változók értékkészletét csökkentjük, és ezt addig ismételjük amíg még ezt meg tudjuk tenni. Ezt a műveletet propagációnak nevezzük.</w:delText>
+        </w:r>
+      </w:del>
+    </w:p>
+    <w:p>
+      <w:pPr>
+        <w:jc w:val="both"/>
+        <w:rPr>
+          <w:rFonts w:ascii="Times New Roman" w:hAnsi="Times New Roman" w:cs="Times New Roman"/>
+          <w:sz w:val="24"/>
+          <w:szCs w:val="24"/>
+        </w:rPr>
+      </w:pPr>
+      <w:ins w:id="22" w:author="Osz Oliver" w:date="2018-02-26T12:34:00Z">
+        <w:r>
+          <w:rPr>
+            <w:rFonts w:ascii="Times New Roman" w:hAnsi="Times New Roman" w:cs="Times New Roman"/>
+            <w:sz w:val="24"/>
+            <w:szCs w:val="24"/>
+          </w:rPr>
+          <w:t xml:space="preserve">Ha a </w:t>
+        </w:r>
+        <w:proofErr w:type="spellStart"/>
+        <w:r>
+          <w:rPr>
+            <w:rFonts w:ascii="Times New Roman" w:hAnsi="Times New Roman" w:cs="Times New Roman"/>
+            <w:sz w:val="24"/>
+            <w:szCs w:val="24"/>
+          </w:rPr>
+          <w:t>propagáció</w:t>
+        </w:r>
+        <w:proofErr w:type="spellEnd"/>
+        <w:r>
+          <w:rPr>
+            <w:rFonts w:ascii="Times New Roman" w:hAnsi="Times New Roman" w:cs="Times New Roman"/>
+            <w:sz w:val="24"/>
+            <w:szCs w:val="24"/>
+          </w:rPr>
+          <w:t xml:space="preserve"> során egy változó lehetséges értékkészlete üressé válik, akkor </w:t>
+        </w:r>
+      </w:ins>
+      <w:ins w:id="23" w:author="Osz Oliver" w:date="2018-02-26T12:36:00Z">
+        <w:r>
+          <w:rPr>
+            <w:rFonts w:ascii="Times New Roman" w:hAnsi="Times New Roman" w:cs="Times New Roman"/>
+            <w:sz w:val="24"/>
+            <w:szCs w:val="24"/>
+          </w:rPr>
+          <w:t xml:space="preserve">a megoldó </w:t>
+        </w:r>
+      </w:ins>
+      <w:ins w:id="24" w:author="Osz Oliver" w:date="2018-02-26T12:34:00Z">
+        <w:r>
+          <w:rPr>
+            <w:rFonts w:ascii="Times New Roman" w:hAnsi="Times New Roman" w:cs="Times New Roman"/>
+            <w:sz w:val="24"/>
+            <w:szCs w:val="24"/>
+          </w:rPr>
+          <w:t>visszavonja a legutolsó értékadást, és az adott értéket kizárja a változó értékkészletéből, mert ellentmondáshoz vezet. Ezután egy másik értéket ad</w:t>
+        </w:r>
+      </w:ins>
+      <w:ins w:id="25" w:author="Osz Oliver" w:date="2018-02-26T12:36:00Z">
+        <w:r>
+          <w:rPr>
+            <w:rFonts w:ascii="Times New Roman" w:hAnsi="Times New Roman" w:cs="Times New Roman"/>
+            <w:sz w:val="24"/>
+            <w:szCs w:val="24"/>
+          </w:rPr>
+          <w:t xml:space="preserve"> neki, vagy egy új változót választ ki.</w:t>
         </w:r>
       </w:ins>
     </w:p>
     <w:p>
       <w:pPr>
-        <w:spacing w:after="0" w:line="264" w:lineRule="auto"/>
-        <w:ind w:left="-6" w:hanging="11"/>
         <w:jc w:val="both"/>
         <w:rPr>
-          <w:rFonts w:ascii="Consolas" w:eastAsia="Calibri" w:hAnsi="Consolas" w:cs="Times New Roman"/>
-          <w:b/>
-          <w:sz w:val="24"/>
-          <w:szCs w:val="24"/>
+          <w:ins w:id="26" w:author="Osz Oliver" w:date="2018-02-26T12:39:00Z"/>
+          <w:rFonts w:ascii="Times New Roman" w:hAnsi="Times New Roman" w:cs="Times New Roman"/>
+          <w:sz w:val="24"/>
+          <w:szCs w:val="24"/>
+        </w:rPr>
+      </w:pPr>
+      <w:ins w:id="27" w:author="Osz Oliver" w:date="2018-02-26T12:37:00Z">
+        <w:r>
+          <w:rPr>
+            <w:rFonts w:ascii="Times New Roman" w:hAnsi="Times New Roman" w:cs="Times New Roman"/>
+            <w:sz w:val="24"/>
+            <w:szCs w:val="24"/>
+          </w:rPr>
+          <w:t xml:space="preserve">Amikor minden változónak sikerült értéket adni, akkor az egy lehetséges megoldása a feladatnak. </w:t>
+        </w:r>
+      </w:ins>
+      <w:r>
+        <w:rPr>
+          <w:rFonts w:ascii="Times New Roman" w:hAnsi="Times New Roman" w:cs="Times New Roman"/>
+          <w:sz w:val="24"/>
+          <w:szCs w:val="24"/>
+        </w:rPr>
+        <w:t>Természetesen</w:t>
+      </w:r>
+      <w:r>
+        <w:rPr>
+          <w:rFonts w:ascii="Times New Roman" w:hAnsi="Times New Roman" w:cs="Times New Roman"/>
+          <w:sz w:val="24"/>
+          <w:szCs w:val="24"/>
+        </w:rPr>
+        <w:t xml:space="preserve"> nem csak egy megoldás</w:t>
+      </w:r>
+      <w:ins w:id="28" w:author="Osz Oliver" w:date="2018-02-26T12:38:00Z">
+        <w:r>
+          <w:rPr>
+            <w:rFonts w:ascii="Times New Roman" w:hAnsi="Times New Roman" w:cs="Times New Roman"/>
+            <w:sz w:val="24"/>
+            <w:szCs w:val="24"/>
+          </w:rPr>
+          <w:t xml:space="preserve"> létezhet</w:t>
+        </w:r>
+      </w:ins>
+      <w:del w:id="29" w:author="Osz Oliver" w:date="2018-02-26T12:38:00Z">
+        <w:r>
+          <w:rPr>
+            <w:rFonts w:ascii="Times New Roman" w:hAnsi="Times New Roman" w:cs="Times New Roman"/>
+            <w:sz w:val="24"/>
+            <w:szCs w:val="24"/>
+          </w:rPr>
+          <w:delText>unk lesz a végén, hiszen</w:delText>
+        </w:r>
+      </w:del>
+      <w:r>
+        <w:rPr>
+          <w:rFonts w:ascii="Times New Roman" w:hAnsi="Times New Roman" w:cs="Times New Roman"/>
+          <w:sz w:val="24"/>
+          <w:szCs w:val="24"/>
+        </w:rPr>
+        <w:t>, ha például a piros és a fekete színt felcseréljük egymással, akkor az már másik megoldásnak fog számítani.</w:t>
+      </w:r>
+      <w:ins w:id="30" w:author="Osz Oliver" w:date="2018-02-26T12:38:00Z">
+        <w:r>
+          <w:rPr>
+            <w:rFonts w:ascii="Times New Roman" w:hAnsi="Times New Roman" w:cs="Times New Roman"/>
+            <w:sz w:val="24"/>
+            <w:szCs w:val="24"/>
+          </w:rPr>
+          <w:t xml:space="preserve"> Ha több megoldásra vagyunk kíváncsiak, folytathatjuk a keresést az utolsó értékadás visszavonásával.</w:t>
+        </w:r>
+      </w:ins>
+      <w:r>
+        <w:rPr>
+          <w:rFonts w:ascii="Times New Roman" w:hAnsi="Times New Roman" w:cs="Times New Roman"/>
+          <w:sz w:val="24"/>
+          <w:szCs w:val="24"/>
+        </w:rPr>
+        <w:t xml:space="preserve"> A korlátprogramozásnak ez egy hatalmas előnye</w:t>
+      </w:r>
+      <w:ins w:id="31" w:author="Osz Oliver" w:date="2018-02-26T12:39:00Z">
+        <w:r>
+          <w:rPr>
+            <w:rFonts w:ascii="Times New Roman" w:hAnsi="Times New Roman" w:cs="Times New Roman"/>
+            <w:sz w:val="24"/>
+            <w:szCs w:val="24"/>
+          </w:rPr>
+          <w:t xml:space="preserve"> más módszerekhez képest</w:t>
+        </w:r>
+      </w:ins>
+      <w:r>
+        <w:rPr>
+          <w:rFonts w:ascii="Times New Roman" w:hAnsi="Times New Roman" w:cs="Times New Roman"/>
+          <w:sz w:val="24"/>
+          <w:szCs w:val="24"/>
+        </w:rPr>
+        <w:t>, hogy az összes lehetséges megoldást kiadja nekünk, nem pedig csak egyet.</w:t>
+      </w:r>
+    </w:p>
+    <w:p>
+      <w:pPr>
+        <w:jc w:val="both"/>
+        <w:rPr>
+          <w:rFonts w:ascii="Times New Roman" w:hAnsi="Times New Roman" w:cs="Times New Roman"/>
+          <w:sz w:val="24"/>
+          <w:szCs w:val="24"/>
+        </w:rPr>
+      </w:pPr>
+      <w:ins w:id="32" w:author="Osz Oliver" w:date="2018-02-26T12:40:00Z">
+        <w:r>
+          <w:rPr>
+            <w:rFonts w:ascii="Times New Roman" w:hAnsi="Times New Roman" w:cs="Times New Roman"/>
+            <w:sz w:val="24"/>
+            <w:szCs w:val="24"/>
+          </w:rPr>
+          <w:lastRenderedPageBreak/>
+          <w:t xml:space="preserve">A </w:t>
+        </w:r>
+        <w:proofErr w:type="gramStart"/>
+        <w:r>
+          <w:rPr>
+            <w:rFonts w:ascii="Times New Roman" w:hAnsi="Times New Roman" w:cs="Times New Roman"/>
+            <w:sz w:val="24"/>
+            <w:szCs w:val="24"/>
+          </w:rPr>
+          <w:t>módszer optimalizálásra</w:t>
+        </w:r>
+        <w:proofErr w:type="gramEnd"/>
+        <w:r>
+          <w:rPr>
+            <w:rFonts w:ascii="Times New Roman" w:hAnsi="Times New Roman" w:cs="Times New Roman"/>
+            <w:sz w:val="24"/>
+            <w:szCs w:val="24"/>
+          </w:rPr>
+          <w:t xml:space="preserve"> is használható, ahol a megoldások értékét egy célfüggvény adja meg. A keresés során egy további korlátozást kell figyelembe venni: hogy a megoldás értéke az eddig megtalált megoldásoknál jobb legyen.</w:t>
+        </w:r>
+      </w:ins>
+    </w:p>
+    <w:p>
+      <w:pPr>
+        <w:rPr>
+          <w:rFonts w:ascii="Calibri" w:eastAsia="Calibri" w:hAnsi="Calibri" w:cs="Calibri"/>
+          <w:b/>
+          <w:sz w:val="32"/>
         </w:rPr>
       </w:pPr>
     </w:p>
     <w:p>
-      <w:pPr>
-        <w:rPr>
-          <w:rFonts w:ascii="Calibri" w:eastAsia="Calibri" w:hAnsi="Calibri" w:cs="Calibri"/>
-          <w:b/>
-          <w:sz w:val="32"/>
-        </w:rPr>
-      </w:pPr>
-      <w:r>
-        <w:rPr>
-          <w:rFonts w:ascii="Calibri" w:eastAsia="Calibri" w:hAnsi="Calibri" w:cs="Calibri"/>
-          <w:b/>
-          <w:sz w:val="32"/>
-        </w:rPr>
-        <w:br w:type="page"/>
-      </w:r>
+      <w:hyperlink r:id="rId11" w:history="1">
+        <w:r>
+          <w:rPr>
+            <w:rStyle w:val="Hiperhivatkozs"/>
+          </w:rPr>
+          <w:t>http://www.constraint.org/en/hist</w:t>
+        </w:r>
+        <w:r>
+          <w:rPr>
+            <w:rStyle w:val="Hiperhivatkozs"/>
+          </w:rPr>
+          <w:t>o</w:t>
+        </w:r>
+        <w:r>
+          <w:rPr>
+            <w:rStyle w:val="Hiperhivatkozs"/>
+          </w:rPr>
+          <w:t>ry.html</w:t>
+        </w:r>
+      </w:hyperlink>
     </w:p>
     <w:p>
       <w:hyperlink r:id="rId12" w:history="1">
@@ -3144,22 +2926,12 @@
           <w:rPr>
             <w:rStyle w:val="Hiperhivatkozs"/>
           </w:rPr>
-          <w:t>http://www.constraint.org/en/history.html</w:t>
+          <w:t>http://www.gecode.org/presentations/Gecode%202011.pdf</w:t>
         </w:r>
       </w:hyperlink>
     </w:p>
     <w:p>
       <w:hyperlink r:id="rId13" w:history="1">
-        <w:r>
-          <w:rPr>
-            <w:rStyle w:val="Hiperhivatkozs"/>
-          </w:rPr>
-          <w:t>http://www.gecode.org/presentations/Gecode%202011.pdf</w:t>
-        </w:r>
-      </w:hyperlink>
-    </w:p>
-    <w:p>
-      <w:hyperlink r:id="rId14" w:history="1">
         <w:r>
           <w:rPr>
             <w:rStyle w:val="Hiperhivatkozs"/>
@@ -3180,8 +2952,8 @@
 </file>
 
 <file path=word/comments.xml><?xml version="1.0" encoding="utf-8"?>
-<w:comments xmlns:wpc="http://schemas.microsoft.com/office/word/2010/wordprocessingCanvas" xmlns:cx="http://schemas.microsoft.com/office/drawing/2014/chartex" xmlns:cx1="http://schemas.microsoft.com/office/drawing/2015/9/8/chartex" xmlns:cx2="http://schemas.microsoft.com/office/drawing/2015/10/21/chartex" xmlns:cx3="http://schemas.microsoft.com/office/drawing/2016/5/9/chartex" xmlns:cx4="http://schemas.microsoft.com/office/drawing/2016/5/10/chartex" xmlns:cx5="http://schemas.microsoft.com/office/drawing/2016/5/11/chartex" xmlns:cx6="http://schemas.microsoft.com/office/drawing/2016/5/12/chartex" xmlns:cx7="http://schemas.microsoft.com/office/drawing/2016/5/13/chartex" xmlns:cx8="http://schemas.microsoft.com/office/drawing/2016/5/14/chartex" xmlns:mc="http://schemas.openxmlformats.org/markup-compatibility/2006" xmlns:aink="http://schemas.microsoft.com/office/drawing/2016/ink" xmlns:am3d="http://schemas.microsoft.com/office/drawing/2017/model3d" xmlns:o="urn:schemas-microsoft-com:office:office" xmlns:r="http://schemas.openxmlformats.org/officeDocument/2006/relationships" xmlns:m="http://schemas.openxmlformats.org/officeDocument/2006/math" xmlns:v="urn:schemas-microsoft-com:vml" xmlns:wp14="http://schemas.microsoft.com/office/word/2010/wordprocessingDrawing" xmlns:wp="http://schemas.openxmlformats.org/drawingml/2006/wordprocessingDrawing" xmlns:w10="urn:schemas-microsoft-com:office:word" xmlns:w="http://schemas.openxmlformats.org/wordprocessingml/2006/main" xmlns:w14="http://schemas.microsoft.com/office/word/2010/wordml" xmlns:w15="http://schemas.microsoft.com/office/word/2012/wordml" xmlns:w16cid="http://schemas.microsoft.com/office/word/2016/wordml/cid" xmlns:w16se="http://schemas.microsoft.com/office/word/2015/wordml/symex" xmlns:wpg="http://schemas.microsoft.com/office/word/2010/wordprocessingGroup" xmlns:wpi="http://schemas.microsoft.com/office/word/2010/wordprocessingInk" xmlns:wne="http://schemas.microsoft.com/office/word/2006/wordml" xmlns:wps="http://schemas.microsoft.com/office/word/2010/wordprocessingShape" mc:Ignorable="w14 w15 w16se w16cid wp14">
-  <w:comment w:id="37" w:author="Osz Oliver" w:date="2018-02-21T13:15:00Z" w:initials="OO">
+<w:comments xmlns:wpc="http://schemas.microsoft.com/office/word/2010/wordprocessingCanvas" xmlns:cx="http://schemas.microsoft.com/office/drawing/2014/chartex" xmlns:cx1="http://schemas.microsoft.com/office/drawing/2015/9/8/chartex" xmlns:mc="http://schemas.openxmlformats.org/markup-compatibility/2006" xmlns:o="urn:schemas-microsoft-com:office:office" xmlns:r="http://schemas.openxmlformats.org/officeDocument/2006/relationships" xmlns:m="http://schemas.openxmlformats.org/officeDocument/2006/math" xmlns:v="urn:schemas-microsoft-com:vml" xmlns:wp14="http://schemas.microsoft.com/office/word/2010/wordprocessingDrawing" xmlns:wp="http://schemas.openxmlformats.org/drawingml/2006/wordprocessingDrawing" xmlns:w10="urn:schemas-microsoft-com:office:word" xmlns:w="http://schemas.openxmlformats.org/wordprocessingml/2006/main" xmlns:w14="http://schemas.microsoft.com/office/word/2010/wordml" xmlns:w15="http://schemas.microsoft.com/office/word/2012/wordml" xmlns:w16se="http://schemas.microsoft.com/office/word/2015/wordml/symex" xmlns:wpg="http://schemas.microsoft.com/office/word/2010/wordprocessingGroup" xmlns:wpi="http://schemas.microsoft.com/office/word/2010/wordprocessingInk" xmlns:wne="http://schemas.microsoft.com/office/word/2006/wordml" xmlns:wps="http://schemas.microsoft.com/office/word/2010/wordprocessingShape" mc:Ignorable="w14 w15 w16se wp14">
+  <w:comment w:id="1" w:author="Osz Oliver" w:date="2018-02-26T12:15:00Z" w:initials="OO">
     <w:p>
       <w:pPr>
         <w:pStyle w:val="Jegyzetszveg"/>
@@ -3193,27 +2965,33 @@
         <w:annotationRef/>
       </w:r>
       <w:r>
-        <w:t>A MiniZinc a nyelv és a grafikus szerkesztő program</w:t>
+        <w:t>Hivatkozást beszúrni, ha lehet, tudományos folyóiratból</w:t>
       </w:r>
     </w:p>
+  </w:comment>
+  <w:comment w:id="8" w:author="Osz Oliver" w:date="2018-02-26T12:21:00Z" w:initials="OO">
     <w:p>
       <w:pPr>
         <w:pStyle w:val="Jegyzetszveg"/>
       </w:pPr>
       <w:r>
-        <w:t xml:space="preserve">A fordító az mzn2fzn, ami </w:t>
-      </w:r>
-      <w:proofErr w:type="spellStart"/>
-      <w:r>
-        <w:t>FlatZincre</w:t>
-      </w:r>
-      <w:proofErr w:type="spellEnd"/>
-      <w:r>
-        <w:t xml:space="preserve"> fordít, amit már meg lehet adni bemenetként a megoldóknak. A MiniZinc program mindezt automatizálja.</w:t>
+        <w:rPr>
+          <w:rStyle w:val="Jegyzethivatkozs"/>
+        </w:rPr>
+        <w:annotationRef/>
+      </w:r>
+      <w:r>
+        <w:rPr>
+          <w:rStyle w:val="Jegyzethivatkozs"/>
+        </w:rPr>
+        <w:annotationRef/>
+      </w:r>
+      <w:r>
+        <w:t>Hivatkozás</w:t>
       </w:r>
     </w:p>
   </w:comment>
-  <w:comment w:id="55" w:author="Osz Oliver" w:date="2018-02-21T13:22:00Z" w:initials="OO">
+  <w:comment w:id="11" w:author="Osz Oliver" w:date="2018-02-26T12:21:00Z" w:initials="OO">
     <w:p>
       <w:pPr>
         <w:pStyle w:val="Jegyzetszveg"/>
@@ -3224,45 +3002,8 @@
         </w:rPr>
         <w:annotationRef/>
       </w:r>
-      <w:proofErr w:type="spellStart"/>
-      <w:r>
-        <w:t>Propagációról</w:t>
-      </w:r>
-      <w:proofErr w:type="spellEnd"/>
-      <w:r>
-        <w:t xml:space="preserve"> írni</w:t>
-      </w:r>
-    </w:p>
-  </w:comment>
-  <w:comment w:id="57" w:author="Osz Oliver" w:date="2018-02-21T13:18:00Z" w:initials="OO">
-    <w:p>
-      <w:pPr>
-        <w:pStyle w:val="Jegyzetszveg"/>
-      </w:pPr>
-      <w:r>
-        <w:rPr>
-          <w:rStyle w:val="Jegyzethivatkozs"/>
-        </w:rPr>
-        <w:annotationRef/>
-      </w:r>
-      <w:r>
-        <w:t>A CP megadja az összes lehetséges megoldást, ha szeretnénk</w:t>
-      </w:r>
-    </w:p>
-  </w:comment>
-  <w:comment w:id="62" w:author="Osz Oliver" w:date="2018-02-21T13:18:00Z" w:initials="OO">
-    <w:p>
-      <w:pPr>
-        <w:pStyle w:val="Jegyzetszveg"/>
-      </w:pPr>
-      <w:r>
-        <w:rPr>
-          <w:rStyle w:val="Jegyzethivatkozs"/>
-        </w:rPr>
-        <w:annotationRef/>
-      </w:r>
-      <w:r>
-        <w:t>A CP megadja az összes lehetséges megoldást, ha szeretnénk</w:t>
+      <w:r>
+        <w:t>Hivatkozás</w:t>
       </w:r>
     </w:p>
   </w:comment>
@@ -3270,11 +3011,10 @@
 </file>
 
 <file path=word/commentsExtended.xml><?xml version="1.0" encoding="utf-8"?>
-<w15:commentsEx xmlns:wpc="http://schemas.microsoft.com/office/word/2010/wordprocessingCanvas" xmlns:cx="http://schemas.microsoft.com/office/drawing/2014/chartex" xmlns:cx1="http://schemas.microsoft.com/office/drawing/2015/9/8/chartex" xmlns:cx2="http://schemas.microsoft.com/office/drawing/2015/10/21/chartex" xmlns:cx3="http://schemas.microsoft.com/office/drawing/2016/5/9/chartex" xmlns:cx4="http://schemas.microsoft.com/office/drawing/2016/5/10/chartex" xmlns:cx5="http://schemas.microsoft.com/office/drawing/2016/5/11/chartex" xmlns:cx6="http://schemas.microsoft.com/office/drawing/2016/5/12/chartex" xmlns:cx7="http://schemas.microsoft.com/office/drawing/2016/5/13/chartex" xmlns:cx8="http://schemas.microsoft.com/office/drawing/2016/5/14/chartex" xmlns:mc="http://schemas.openxmlformats.org/markup-compatibility/2006" xmlns:aink="http://schemas.microsoft.com/office/drawing/2016/ink" xmlns:am3d="http://schemas.microsoft.com/office/drawing/2017/model3d" xmlns:o="urn:schemas-microsoft-com:office:office" xmlns:r="http://schemas.openxmlformats.org/officeDocument/2006/relationships" xmlns:m="http://schemas.openxmlformats.org/officeDocument/2006/math" xmlns:v="urn:schemas-microsoft-com:vml" xmlns:wp14="http://schemas.microsoft.com/office/word/2010/wordprocessingDrawing" xmlns:wp="http://schemas.openxmlformats.org/drawingml/2006/wordprocessingDrawing" xmlns:w10="urn:schemas-microsoft-com:office:word" xmlns:w="http://schemas.openxmlformats.org/wordprocessingml/2006/main" xmlns:w14="http://schemas.microsoft.com/office/word/2010/wordml" xmlns:w15="http://schemas.microsoft.com/office/word/2012/wordml" xmlns:w16cid="http://schemas.microsoft.com/office/word/2016/wordml/cid" xmlns:w16se="http://schemas.microsoft.com/office/word/2015/wordml/symex" xmlns:wpg="http://schemas.microsoft.com/office/word/2010/wordprocessingGroup" xmlns:wpi="http://schemas.microsoft.com/office/word/2010/wordprocessingInk" xmlns:wne="http://schemas.microsoft.com/office/word/2006/wordml" xmlns:wps="http://schemas.microsoft.com/office/word/2010/wordprocessingShape" mc:Ignorable="w14 w15 w16se w16cid wp14">
-  <w15:commentEx w15:paraId="579D2017" w15:done="1"/>
-  <w15:commentEx w15:paraId="41E4F2CA" w15:done="1"/>
-  <w15:commentEx w15:paraId="07430076" w15:done="1"/>
-  <w15:commentEx w15:paraId="7E213088" w15:done="1"/>
+<w15:commentsEx xmlns:wpc="http://schemas.microsoft.com/office/word/2010/wordprocessingCanvas" xmlns:cx="http://schemas.microsoft.com/office/drawing/2014/chartex" xmlns:cx1="http://schemas.microsoft.com/office/drawing/2015/9/8/chartex" xmlns:mc="http://schemas.openxmlformats.org/markup-compatibility/2006" xmlns:o="urn:schemas-microsoft-com:office:office" xmlns:r="http://schemas.openxmlformats.org/officeDocument/2006/relationships" xmlns:m="http://schemas.openxmlformats.org/officeDocument/2006/math" xmlns:v="urn:schemas-microsoft-com:vml" xmlns:wp14="http://schemas.microsoft.com/office/word/2010/wordprocessingDrawing" xmlns:wp="http://schemas.openxmlformats.org/drawingml/2006/wordprocessingDrawing" xmlns:w10="urn:schemas-microsoft-com:office:word" xmlns:w="http://schemas.openxmlformats.org/wordprocessingml/2006/main" xmlns:w14="http://schemas.microsoft.com/office/word/2010/wordml" xmlns:w15="http://schemas.microsoft.com/office/word/2012/wordml" xmlns:w16se="http://schemas.microsoft.com/office/word/2015/wordml/symex" xmlns:wpg="http://schemas.microsoft.com/office/word/2010/wordprocessingGroup" xmlns:wpi="http://schemas.microsoft.com/office/word/2010/wordprocessingInk" xmlns:wne="http://schemas.microsoft.com/office/word/2006/wordml" xmlns:wps="http://schemas.microsoft.com/office/word/2010/wordprocessingShape" mc:Ignorable="w14 w15 w16se wp14">
+  <w15:commentEx w15:paraId="3E46ECEC" w15:done="0"/>
+  <w15:commentEx w15:paraId="16B0B167" w15:done="0"/>
+  <w15:commentEx w15:paraId="5A76A7D4" w15:done="0"/>
 </w15:commentsEx>
 </file>
 
@@ -3288,7 +3028,7 @@
 </file>
 
 <file path=word/people.xml><?xml version="1.0" encoding="utf-8"?>
-<w15:people xmlns:wpc="http://schemas.microsoft.com/office/word/2010/wordprocessingCanvas" xmlns:cx="http://schemas.microsoft.com/office/drawing/2014/chartex" xmlns:cx1="http://schemas.microsoft.com/office/drawing/2015/9/8/chartex" xmlns:cx2="http://schemas.microsoft.com/office/drawing/2015/10/21/chartex" xmlns:cx3="http://schemas.microsoft.com/office/drawing/2016/5/9/chartex" xmlns:cx4="http://schemas.microsoft.com/office/drawing/2016/5/10/chartex" xmlns:cx5="http://schemas.microsoft.com/office/drawing/2016/5/11/chartex" xmlns:cx6="http://schemas.microsoft.com/office/drawing/2016/5/12/chartex" xmlns:cx7="http://schemas.microsoft.com/office/drawing/2016/5/13/chartex" xmlns:cx8="http://schemas.microsoft.com/office/drawing/2016/5/14/chartex" xmlns:mc="http://schemas.openxmlformats.org/markup-compatibility/2006" xmlns:aink="http://schemas.microsoft.com/office/drawing/2016/ink" xmlns:am3d="http://schemas.microsoft.com/office/drawing/2017/model3d" xmlns:o="urn:schemas-microsoft-com:office:office" xmlns:r="http://schemas.openxmlformats.org/officeDocument/2006/relationships" xmlns:m="http://schemas.openxmlformats.org/officeDocument/2006/math" xmlns:v="urn:schemas-microsoft-com:vml" xmlns:wp14="http://schemas.microsoft.com/office/word/2010/wordprocessingDrawing" xmlns:wp="http://schemas.openxmlformats.org/drawingml/2006/wordprocessingDrawing" xmlns:w10="urn:schemas-microsoft-com:office:word" xmlns:w="http://schemas.openxmlformats.org/wordprocessingml/2006/main" xmlns:w14="http://schemas.microsoft.com/office/word/2010/wordml" xmlns:w15="http://schemas.microsoft.com/office/word/2012/wordml" xmlns:w16cid="http://schemas.microsoft.com/office/word/2016/wordml/cid" xmlns:w16se="http://schemas.microsoft.com/office/word/2015/wordml/symex" xmlns:wpg="http://schemas.microsoft.com/office/word/2010/wordprocessingGroup" xmlns:wpi="http://schemas.microsoft.com/office/word/2010/wordprocessingInk" xmlns:wne="http://schemas.microsoft.com/office/word/2006/wordml" xmlns:wps="http://schemas.microsoft.com/office/word/2010/wordprocessingShape" mc:Ignorable="w14 w15 w16se w16cid wp14">
+<w15:people xmlns:wpc="http://schemas.microsoft.com/office/word/2010/wordprocessingCanvas" xmlns:cx="http://schemas.microsoft.com/office/drawing/2014/chartex" xmlns:cx1="http://schemas.microsoft.com/office/drawing/2015/9/8/chartex" xmlns:mc="http://schemas.openxmlformats.org/markup-compatibility/2006" xmlns:o="urn:schemas-microsoft-com:office:office" xmlns:r="http://schemas.openxmlformats.org/officeDocument/2006/relationships" xmlns:m="http://schemas.openxmlformats.org/officeDocument/2006/math" xmlns:v="urn:schemas-microsoft-com:vml" xmlns:wp14="http://schemas.microsoft.com/office/word/2010/wordprocessingDrawing" xmlns:wp="http://schemas.openxmlformats.org/drawingml/2006/wordprocessingDrawing" xmlns:w10="urn:schemas-microsoft-com:office:word" xmlns:w="http://schemas.openxmlformats.org/wordprocessingml/2006/main" xmlns:w14="http://schemas.microsoft.com/office/word/2010/wordml" xmlns:w15="http://schemas.microsoft.com/office/word/2012/wordml" xmlns:w16se="http://schemas.microsoft.com/office/word/2015/wordml/symex" xmlns:wpg="http://schemas.microsoft.com/office/word/2010/wordprocessingGroup" xmlns:wpi="http://schemas.microsoft.com/office/word/2010/wordprocessingInk" xmlns:wne="http://schemas.microsoft.com/office/word/2006/wordml" xmlns:wps="http://schemas.microsoft.com/office/word/2010/wordprocessingShape" mc:Ignorable="w14 w15 w16se wp14">
   <w15:person w15:author="SósNiki">
     <w15:presenceInfo w15:providerId="None" w15:userId="SósNiki"/>
   </w15:person>
@@ -3299,7 +3039,7 @@
 </file>
 
 <file path=word/styles.xml><?xml version="1.0" encoding="utf-8"?>
-<w:styles xmlns:mc="http://schemas.openxmlformats.org/markup-compatibility/2006" xmlns:r="http://schemas.openxmlformats.org/officeDocument/2006/relationships" xmlns:w="http://schemas.openxmlformats.org/wordprocessingml/2006/main" xmlns:w14="http://schemas.microsoft.com/office/word/2010/wordml" xmlns:w15="http://schemas.microsoft.com/office/word/2012/wordml" xmlns:w16cid="http://schemas.microsoft.com/office/word/2016/wordml/cid" xmlns:w16se="http://schemas.microsoft.com/office/word/2015/wordml/symex" mc:Ignorable="w14 w15 w16se w16cid">
+<w:styles xmlns:mc="http://schemas.openxmlformats.org/markup-compatibility/2006" xmlns:r="http://schemas.openxmlformats.org/officeDocument/2006/relationships" xmlns:w="http://schemas.openxmlformats.org/wordprocessingml/2006/main" xmlns:w14="http://schemas.microsoft.com/office/word/2010/wordml" xmlns:w15="http://schemas.microsoft.com/office/word/2012/wordml" xmlns:w16se="http://schemas.microsoft.com/office/word/2015/wordml/symex" mc:Ignorable="w14 w15 w16se">
   <w:docDefaults>
     <w:rPrDefault>
       <w:rPr>
@@ -3315,7 +3055,7 @@
       </w:pPr>
     </w:pPrDefault>
   </w:docDefaults>
-  <w:latentStyles w:defLockedState="0" w:defUIPriority="99" w:defSemiHidden="0" w:defUnhideWhenUsed="0" w:defQFormat="0" w:count="375">
+  <w:latentStyles w:defLockedState="0" w:defUIPriority="99" w:defSemiHidden="0" w:defUnhideWhenUsed="0" w:defQFormat="0" w:count="371">
     <w:lsdException w:name="Normal" w:uiPriority="0" w:qFormat="1"/>
     <w:lsdException w:name="heading 1" w:uiPriority="9" w:qFormat="1"/>
     <w:lsdException w:name="heading 2" w:semiHidden="1" w:uiPriority="9" w:unhideWhenUsed="1" w:qFormat="1"/>
@@ -3421,6 +3161,7 @@
     <w:lsdException w:name="HTML Sample" w:semiHidden="1" w:unhideWhenUsed="1"/>
     <w:lsdException w:name="HTML Typewriter" w:semiHidden="1" w:unhideWhenUsed="1"/>
     <w:lsdException w:name="HTML Variable" w:semiHidden="1" w:unhideWhenUsed="1"/>
+    <w:lsdException w:name="Normal Table" w:semiHidden="1" w:unhideWhenUsed="1"/>
     <w:lsdException w:name="annotation subject" w:semiHidden="1" w:unhideWhenUsed="1"/>
     <w:lsdException w:name="No List" w:semiHidden="1" w:unhideWhenUsed="1"/>
     <w:lsdException w:name="Outline List 1" w:semiHidden="1" w:unhideWhenUsed="1"/>
@@ -3464,8 +3205,10 @@
     <w:lsdException w:name="Table Elegant" w:semiHidden="1" w:unhideWhenUsed="1"/>
     <w:lsdException w:name="Table Professional" w:semiHidden="1" w:unhideWhenUsed="1"/>
     <w:lsdException w:name="Table Subtle 1" w:semiHidden="1" w:unhideWhenUsed="1"/>
+    <w:lsdException w:name="Table Subtle 2" w:semiHidden="1" w:unhideWhenUsed="1"/>
     <w:lsdException w:name="Table Web 1" w:semiHidden="1" w:unhideWhenUsed="1"/>
     <w:lsdException w:name="Table Web 2" w:semiHidden="1" w:unhideWhenUsed="1"/>
+    <w:lsdException w:name="Table Web 3" w:semiHidden="1" w:unhideWhenUsed="1"/>
     <w:lsdException w:name="Balloon Text" w:semiHidden="1" w:unhideWhenUsed="1"/>
     <w:lsdException w:name="Table Grid" w:uiPriority="39"/>
     <w:lsdException w:name="Table Theme" w:semiHidden="1" w:unhideWhenUsed="1"/>
@@ -3684,10 +3427,6 @@
     <w:lsdException w:name="List Table 5 Dark Accent 6" w:uiPriority="50"/>
     <w:lsdException w:name="List Table 6 Colorful Accent 6" w:uiPriority="51"/>
     <w:lsdException w:name="List Table 7 Colorful Accent 6" w:uiPriority="52"/>
-    <w:lsdException w:name="Mention" w:semiHidden="1" w:unhideWhenUsed="1"/>
-    <w:lsdException w:name="Smart Hyperlink" w:semiHidden="1" w:unhideWhenUsed="1"/>
-    <w:lsdException w:name="Hashtag" w:semiHidden="1" w:unhideWhenUsed="1"/>
-    <w:lsdException w:name="Unresolved Mention" w:semiHidden="1" w:unhideWhenUsed="1"/>
   </w:latentStyles>
   <w:style w:type="paragraph" w:default="1" w:styleId="Norml">
     <w:name w:val="Normal"/>
@@ -3930,6 +3669,18 @@
       <w:rFonts w:ascii="Segoe UI" w:hAnsi="Segoe UI" w:cs="Segoe UI"/>
       <w:sz w:val="18"/>
       <w:szCs w:val="18"/>
+    </w:rPr>
+  </w:style>
+  <w:style w:type="character" w:styleId="Mrltotthiperhivatkozs">
+    <w:name w:val="FollowedHyperlink"/>
+    <w:basedOn w:val="Bekezdsalapbettpusa"/>
+    <w:uiPriority w:val="99"/>
+    <w:semiHidden/>
+    <w:unhideWhenUsed/>
+    <w:rsid w:val="0020551B"/>
+    <w:rPr>
+      <w:color w:val="954F72" w:themeColor="followedHyperlink"/>
+      <w:u w:val="single"/>
     </w:rPr>
   </w:style>
 </w:styles>
@@ -4235,7 +3986,7 @@
 </file>
 
 <file path=customXml/itemProps1.xml><?xml version="1.0" encoding="utf-8"?>
-<ds:datastoreItem xmlns:ds="http://schemas.openxmlformats.org/officeDocument/2006/customXml" ds:itemID="{F41A4988-5E64-4208-9A28-A9B379642945}">
+<ds:datastoreItem xmlns:ds="http://schemas.openxmlformats.org/officeDocument/2006/customXml" ds:itemID="{015170F4-AEC0-476F-A684-885CD31762D8}">
   <ds:schemaRefs>
     <ds:schemaRef ds:uri="http://schemas.openxmlformats.org/officeDocument/2006/bibliography"/>
   </ds:schemaRefs>

</xml_diff>